<commit_message>
Se ha clonado el repositorio triviavet
</commit_message>
<xml_diff>
--- a/ESPECIFICACION DE REQUISITOS DE SOFTWARE.docx
+++ b/ESPECIFICACION DE REQUISITOS DE SOFTWARE.docx
@@ -1,7 +1,150 @@
 
 <file path=word/document.xml><?xml version="1.0" encoding="utf-8"?>
-<w:document xmlns:wpc="http://schemas.microsoft.com/office/word/2010/wordprocessingCanvas" xmlns:cx="http://schemas.microsoft.com/office/drawing/2014/chartex" xmlns:cx1="http://schemas.microsoft.com/office/drawing/2015/9/8/chartex" xmlns:cx2="http://schemas.microsoft.com/office/drawing/2015/10/21/chartex" xmlns:cx3="http://schemas.microsoft.com/office/drawing/2016/5/9/chartex" xmlns:cx4="http://schemas.microsoft.com/office/drawing/2016/5/10/chartex" xmlns:cx5="http://schemas.microsoft.com/office/drawing/2016/5/11/chartex" xmlns:cx6="http://schemas.microsoft.com/office/drawing/2016/5/12/chartex" xmlns:cx7="http://schemas.microsoft.com/office/drawing/2016/5/13/chartex" xmlns:cx8="http://schemas.microsoft.com/office/drawing/2016/5/14/chartex" xmlns:mc="http://schemas.openxmlformats.org/markup-compatibility/2006" xmlns:aink="http://schemas.microsoft.com/office/drawing/2016/ink" xmlns:am3d="http://schemas.microsoft.com/office/drawing/2017/model3d" xmlns:o="urn:schemas-microsoft-com:office:office" xmlns:r="http://schemas.openxmlformats.org/officeDocument/2006/relationships" xmlns:m="http://schemas.openxmlformats.org/officeDocument/2006/math" xmlns:v="urn:schemas-microsoft-com:vml" xmlns:wp14="http://schemas.microsoft.com/office/word/2010/wordprocessingDrawing" xmlns:wp="http://schemas.openxmlformats.org/drawingml/2006/wordprocessingDrawing" xmlns:w10="urn:schemas-microsoft-com:office:word" xmlns:w="http://schemas.openxmlformats.org/wordprocessingml/2006/main" xmlns:w14="http://schemas.microsoft.com/office/word/2010/wordml" xmlns:w15="http://schemas.microsoft.com/office/word/2012/wordml" xmlns:w16cid="http://schemas.microsoft.com/office/word/2016/wordml/cid" xmlns:w16se="http://schemas.microsoft.com/office/word/2015/wordml/symex" xmlns:wpg="http://schemas.microsoft.com/office/word/2010/wordprocessingGroup" xmlns:wpi="http://schemas.microsoft.com/office/word/2010/wordprocessingInk" xmlns:wne="http://schemas.microsoft.com/office/word/2006/wordml" xmlns:wps="http://schemas.microsoft.com/office/word/2010/wordprocessingShape" mc:Ignorable="w14 w15 w16se w16cid wp14">
+<w:document xmlns:wpc="http://schemas.microsoft.com/office/word/2010/wordprocessingCanvas" xmlns:mc="http://schemas.openxmlformats.org/markup-compatibility/2006" xmlns:o="urn:schemas-microsoft-com:office:office" xmlns:r="http://schemas.openxmlformats.org/officeDocument/2006/relationships" xmlns:m="http://schemas.openxmlformats.org/officeDocument/2006/math" xmlns:v="urn:schemas-microsoft-com:vml" xmlns:wp14="http://schemas.microsoft.com/office/word/2010/wordprocessingDrawing" xmlns:wp="http://schemas.openxmlformats.org/drawingml/2006/wordprocessingDrawing" xmlns:w10="urn:schemas-microsoft-com:office:word" xmlns:w="http://schemas.openxmlformats.org/wordprocessingml/2006/main" xmlns:w14="http://schemas.microsoft.com/office/word/2010/wordml" xmlns:w15="http://schemas.microsoft.com/office/word/2012/wordml" xmlns:wpg="http://schemas.microsoft.com/office/word/2010/wordprocessingGroup" xmlns:wpi="http://schemas.microsoft.com/office/word/2010/wordprocessingInk" xmlns:wne="http://schemas.microsoft.com/office/word/2006/wordml" xmlns:wps="http://schemas.microsoft.com/office/word/2010/wordprocessingShape" mc:Ignorable="w14 w15 wp14">
   <w:body>
+    <w:p>
+      <w:pPr>
+        <w:widowControl w:val="0"/>
+        <w:suppressAutoHyphens/>
+        <w:autoSpaceDN w:val="0"/>
+        <w:spacing w:after="0" w:line="240" w:lineRule="auto"/>
+        <w:jc w:val="right"/>
+        <w:textAlignment w:val="baseline"/>
+        <w:rPr>
+          <w:rFonts w:ascii="Liberation Serif" w:eastAsia="Droid Sans Fallback" w:hAnsi="Liberation Serif" w:cs="FreeSans"/>
+          <w:kern w:val="3"/>
+          <w:sz w:val="24"/>
+          <w:szCs w:val="24"/>
+          <w:lang w:val="es-AR" w:eastAsia="zh-CN" w:bidi="hi-IN"/>
+        </w:rPr>
+      </w:pPr>
+      <w:r>
+        <w:rPr>
+          <w:rFonts w:ascii="Liberation Serif" w:eastAsia="Droid Sans Fallback" w:hAnsi="Liberation Serif" w:cs="FreeSans"/>
+          <w:kern w:val="3"/>
+          <w:sz w:val="24"/>
+          <w:szCs w:val="24"/>
+          <w:lang w:val="es-AR" w:eastAsia="zh-CN" w:bidi="hi-IN"/>
+        </w:rPr>
+        <w:t>Universidad Nacional de Río Cuarto</w:t>
+      </w:r>
+    </w:p>
+    <w:p>
+      <w:pPr>
+        <w:widowControl w:val="0"/>
+        <w:suppressAutoHyphens/>
+        <w:autoSpaceDN w:val="0"/>
+        <w:spacing w:after="0" w:line="240" w:lineRule="auto"/>
+        <w:jc w:val="right"/>
+        <w:textAlignment w:val="baseline"/>
+        <w:rPr>
+          <w:rFonts w:ascii="Liberation Serif" w:eastAsia="Droid Sans Fallback" w:hAnsi="Liberation Serif" w:cs="FreeSans"/>
+          <w:kern w:val="3"/>
+          <w:sz w:val="24"/>
+          <w:szCs w:val="24"/>
+          <w:lang w:val="es-AR" w:eastAsia="zh-CN" w:bidi="hi-IN"/>
+        </w:rPr>
+      </w:pPr>
+      <w:r>
+        <w:rPr>
+          <w:rFonts w:ascii="Liberation Serif" w:eastAsia="Droid Sans Fallback" w:hAnsi="Liberation Serif" w:cs="FreeSans"/>
+          <w:kern w:val="3"/>
+          <w:sz w:val="24"/>
+          <w:szCs w:val="24"/>
+          <w:lang w:val="es-AR" w:eastAsia="zh-CN" w:bidi="hi-IN"/>
+        </w:rPr>
+        <w:t xml:space="preserve">Facultad de Ciencias Exactas, </w:t>
+      </w:r>
+      <w:proofErr w:type="spellStart"/>
+      <w:r>
+        <w:rPr>
+          <w:rFonts w:ascii="Liberation Serif" w:eastAsia="Droid Sans Fallback" w:hAnsi="Liberation Serif" w:cs="FreeSans"/>
+          <w:kern w:val="3"/>
+          <w:sz w:val="24"/>
+          <w:szCs w:val="24"/>
+          <w:lang w:val="es-AR" w:eastAsia="zh-CN" w:bidi="hi-IN"/>
+        </w:rPr>
+        <w:t>Fco-Qcas</w:t>
+      </w:r>
+      <w:proofErr w:type="spellEnd"/>
+      <w:r>
+        <w:rPr>
+          <w:rFonts w:ascii="Liberation Serif" w:eastAsia="Droid Sans Fallback" w:hAnsi="Liberation Serif" w:cs="FreeSans"/>
+          <w:kern w:val="3"/>
+          <w:sz w:val="24"/>
+          <w:szCs w:val="24"/>
+          <w:lang w:val="es-AR" w:eastAsia="zh-CN" w:bidi="hi-IN"/>
+        </w:rPr>
+        <w:t xml:space="preserve"> y Naturales</w:t>
+      </w:r>
+    </w:p>
+    <w:p>
+      <w:pPr>
+        <w:widowControl w:val="0"/>
+        <w:suppressAutoHyphens/>
+        <w:autoSpaceDN w:val="0"/>
+        <w:spacing w:after="0" w:line="240" w:lineRule="auto"/>
+        <w:jc w:val="right"/>
+        <w:textAlignment w:val="baseline"/>
+        <w:rPr>
+          <w:rFonts w:ascii="Liberation Serif" w:eastAsia="Droid Sans Fallback" w:hAnsi="Liberation Serif" w:cs="FreeSans"/>
+          <w:kern w:val="3"/>
+          <w:sz w:val="24"/>
+          <w:szCs w:val="24"/>
+          <w:lang w:val="es-AR" w:eastAsia="zh-CN" w:bidi="hi-IN"/>
+        </w:rPr>
+      </w:pPr>
+      <w:r>
+        <w:rPr>
+          <w:rFonts w:ascii="Liberation Serif" w:eastAsia="Droid Sans Fallback" w:hAnsi="Liberation Serif" w:cs="FreeSans"/>
+          <w:kern w:val="3"/>
+          <w:sz w:val="24"/>
+          <w:szCs w:val="24"/>
+          <w:lang w:val="es-AR" w:eastAsia="zh-CN" w:bidi="hi-IN"/>
+        </w:rPr>
+        <w:t>Departamento de Computación</w:t>
+      </w:r>
+    </w:p>
+    <w:p>
+      <w:pPr>
+        <w:widowControl w:val="0"/>
+        <w:suppressAutoHyphens/>
+        <w:autoSpaceDN w:val="0"/>
+        <w:spacing w:after="0" w:line="240" w:lineRule="auto"/>
+        <w:jc w:val="right"/>
+        <w:textAlignment w:val="baseline"/>
+        <w:rPr>
+          <w:rFonts w:ascii="Liberation Serif" w:eastAsia="Droid Sans Fallback" w:hAnsi="Liberation Serif" w:cs="FreeSans"/>
+          <w:kern w:val="3"/>
+          <w:sz w:val="24"/>
+          <w:szCs w:val="24"/>
+          <w:lang w:val="es-AR" w:eastAsia="zh-CN" w:bidi="hi-IN"/>
+        </w:rPr>
+      </w:pPr>
+      <w:r>
+        <w:rPr>
+          <w:rFonts w:ascii="Liberation Serif" w:eastAsia="Droid Sans Fallback" w:hAnsi="Liberation Serif" w:cs="FreeSans"/>
+          <w:kern w:val="3"/>
+          <w:sz w:val="24"/>
+          <w:szCs w:val="24"/>
+          <w:lang w:val="es-AR" w:eastAsia="zh-CN" w:bidi="hi-IN"/>
+        </w:rPr>
+        <w:t>Ingeniería de Software (Código 3304)</w:t>
+      </w:r>
+    </w:p>
+    <w:p>
+      <w:pPr>
+        <w:jc w:val="center"/>
+        <w:rPr>
+          <w:rFonts w:ascii="Arial" w:hAnsi="Arial" w:cs="Arial"/>
+          <w:b/>
+          <w:sz w:val="24"/>
+          <w:szCs w:val="72"/>
+          <w:u w:val="single"/>
+          <w:lang w:val="es-AR"/>
+        </w:rPr>
+      </w:pPr>
+    </w:p>
     <w:p>
       <w:pPr>
         <w:jc w:val="center"/>
@@ -14,7 +157,10 @@
           <w:lang w:val="es-AR"/>
         </w:rPr>
       </w:pPr>
-      <w:r>
+    </w:p>
+    <w:p>
+      <w:pPr>
+        <w:jc w:val="center"/>
         <w:rPr>
           <w:rFonts w:ascii="Arial" w:hAnsi="Arial" w:cs="Arial"/>
           <w:b/>
@@ -23,39 +169,109 @@
           <w:u w:val="single"/>
           <w:lang w:val="es-AR"/>
         </w:rPr>
-        <w:t>ESPECIFICACION DE REQUISITOS DE SOFTWARE</w:t>
-      </w:r>
+      </w:pPr>
     </w:p>
     <w:p>
       <w:pPr>
         <w:jc w:val="center"/>
         <w:rPr>
           <w:rFonts w:ascii="Arial" w:hAnsi="Arial" w:cs="Arial"/>
+          <w:b/>
           <w:sz w:val="72"/>
           <w:szCs w:val="72"/>
-          <w:lang w:val="es-AR"/>
-        </w:rPr>
-      </w:pPr>
+          <w:u w:val="single"/>
+          <w:lang w:val="es-AR"/>
+        </w:rPr>
+      </w:pPr>
+      <w:r>
+        <w:rPr>
+          <w:rFonts w:ascii="Arial" w:hAnsi="Arial" w:cs="Arial"/>
+          <w:b/>
+          <w:sz w:val="72"/>
+          <w:szCs w:val="72"/>
+          <w:u w:val="single"/>
+          <w:lang w:val="es-AR"/>
+        </w:rPr>
+        <w:t xml:space="preserve">ESPECIFICACION DE REQUISITOS DE </w:t>
+      </w:r>
+      <w:bookmarkStart w:id="0" w:name="_GoBack"/>
+      <w:bookmarkEnd w:id="0"/>
+      <w:r>
+        <w:rPr>
+          <w:rFonts w:ascii="Arial" w:hAnsi="Arial" w:cs="Arial"/>
+          <w:b/>
+          <w:sz w:val="72"/>
+          <w:szCs w:val="72"/>
+          <w:u w:val="single"/>
+          <w:lang w:val="es-AR"/>
+        </w:rPr>
+        <w:t>SOFTWARE</w:t>
+      </w:r>
     </w:p>
     <w:p>
       <w:pPr>
         <w:jc w:val="center"/>
         <w:rPr>
           <w:rFonts w:ascii="Arial" w:hAnsi="Arial" w:cs="Arial"/>
-          <w:sz w:val="24"/>
-          <w:szCs w:val="24"/>
-          <w:lang w:val="es-AR"/>
-        </w:rPr>
-      </w:pPr>
-      <w:r>
-        <w:rPr>
-          <w:rFonts w:ascii="Arial" w:hAnsi="Arial" w:cs="Arial"/>
-          <w:sz w:val="24"/>
-          <w:szCs w:val="24"/>
-          <w:lang w:val="es-AR"/>
-        </w:rPr>
-        <w:t>Proyecto: juego autoevaluativo</w:t>
-      </w:r>
+          <w:sz w:val="72"/>
+          <w:szCs w:val="72"/>
+          <w:lang w:val="es-AR"/>
+        </w:rPr>
+      </w:pPr>
+    </w:p>
+    <w:p>
+      <w:pPr>
+        <w:jc w:val="center"/>
+        <w:rPr>
+          <w:rFonts w:ascii="Arial" w:hAnsi="Arial" w:cs="Arial"/>
+          <w:b/>
+          <w:sz w:val="48"/>
+          <w:szCs w:val="24"/>
+          <w:lang w:val="es-AR"/>
+        </w:rPr>
+      </w:pPr>
+      <w:r>
+        <w:rPr>
+          <w:rFonts w:ascii="Arial" w:hAnsi="Arial" w:cs="Arial"/>
+          <w:b/>
+          <w:sz w:val="48"/>
+          <w:szCs w:val="24"/>
+          <w:lang w:val="es-AR"/>
+        </w:rPr>
+        <w:t>Proyecto: J</w:t>
+      </w:r>
+      <w:r>
+        <w:rPr>
+          <w:rFonts w:ascii="Arial" w:hAnsi="Arial" w:cs="Arial"/>
+          <w:b/>
+          <w:sz w:val="48"/>
+          <w:szCs w:val="24"/>
+          <w:lang w:val="es-AR"/>
+        </w:rPr>
+        <w:t xml:space="preserve">uego </w:t>
+      </w:r>
+      <w:proofErr w:type="spellStart"/>
+      <w:r>
+        <w:rPr>
+          <w:rFonts w:ascii="Arial" w:hAnsi="Arial" w:cs="Arial"/>
+          <w:b/>
+          <w:sz w:val="48"/>
+          <w:szCs w:val="24"/>
+          <w:lang w:val="es-AR"/>
+        </w:rPr>
+        <w:t>A</w:t>
+      </w:r>
+      <w:r>
+        <w:rPr>
+          <w:rFonts w:ascii="Arial" w:hAnsi="Arial" w:cs="Arial"/>
+          <w:b/>
+          <w:sz w:val="48"/>
+          <w:szCs w:val="24"/>
+          <w:lang w:val="es-AR"/>
+        </w:rPr>
+        <w:t>utoevaluativo</w:t>
+      </w:r>
+      <w:proofErr w:type="spellEnd"/>
     </w:p>
     <w:p>
       <w:pPr>
@@ -285,7 +501,6 @@
           <w:u w:val="single"/>
           <w:lang w:val="es-AR"/>
         </w:rPr>
-        <w:lastRenderedPageBreak/>
         <w:t>Introducción</w:t>
       </w:r>
     </w:p>
@@ -363,20 +578,8 @@
           <w:highlight w:val="yellow"/>
           <w:lang w:val="es-AR"/>
         </w:rPr>
-        <w:t xml:space="preserve">-breve descripción mas detallada del software. Destacar el lenguaje utilizado para programarlo. Mencionar rol de jugador y </w:t>
-      </w:r>
-      <w:proofErr w:type="gramStart"/>
-      <w:r>
-        <w:rPr>
-          <w:rFonts w:ascii="Arial" w:hAnsi="Arial" w:cs="Arial"/>
-          <w:sz w:val="24"/>
-          <w:szCs w:val="24"/>
-          <w:highlight w:val="yellow"/>
-          <w:lang w:val="es-AR"/>
-        </w:rPr>
-        <w:t>Admin.-</w:t>
-      </w:r>
-      <w:proofErr w:type="gramEnd"/>
+        <w:t>-breve descripción mas detallada del software. Destacar el lenguaje utilizado para programarlo. Mencionar rol de jugador y Admin.-</w:t>
+      </w:r>
     </w:p>
     <w:p>
       <w:pPr>
@@ -545,7 +748,7 @@
           <w:szCs w:val="24"/>
           <w:lang w:val="es-AR"/>
         </w:rPr>
-        <w:t xml:space="preserve">Conocer ranking dentro de un sistema de </w:t>
+        <w:t>Conocer ranking dentro de un sistema de posicionamiento.</w:t>
       </w:r>
       <w:proofErr w:type="gramStart"/>
       <w:r>
@@ -555,7 +758,7 @@
           <w:szCs w:val="24"/>
           <w:lang w:val="es-AR"/>
         </w:rPr>
-        <w:t>posicionamiento.-</w:t>
+        <w:t>-¿</w:t>
       </w:r>
       <w:proofErr w:type="gramEnd"/>
       <w:r>
@@ -565,7 +768,7 @@
           <w:szCs w:val="24"/>
           <w:lang w:val="es-AR"/>
         </w:rPr>
-        <w:t>¿va o no va?</w:t>
+        <w:t>va o no va?</w:t>
       </w:r>
     </w:p>
     <w:p>
@@ -852,6 +1055,7 @@
           <w:szCs w:val="24"/>
           <w:lang w:val="es-AR"/>
         </w:rPr>
+        <w:lastRenderedPageBreak/>
         <w:t>Glosario: -</w:t>
       </w:r>
       <w:r>
@@ -1094,7 +1298,6 @@
           <w:szCs w:val="24"/>
           <w:lang w:val="es-AR"/>
         </w:rPr>
-        <w:lastRenderedPageBreak/>
         <w:t xml:space="preserve">Registrar datos: el usuario podrá almacenar los datos de su perfil según sea jugador o Admin. En ambos casos se solicitará nombre, apellido </w:t>
       </w:r>
       <w:proofErr w:type="spellStart"/>
@@ -1197,8 +1400,6 @@
         </w:rPr>
         <w:t>describir como se juega y los modos de juego-</w:t>
       </w:r>
-      <w:bookmarkStart w:id="0" w:name="_GoBack"/>
-      <w:bookmarkEnd w:id="0"/>
     </w:p>
     <w:p>
       <w:pPr>
@@ -1300,6 +1501,16 @@
         </w:rPr>
         <w:t xml:space="preserve">Perfil de usuario: Cada usuario tendrá su perfil con sus datos personales y cierta información extra que pueda completar (cursa o no, año de cursada, foto, etc.). También en el perfil se encontrarán las estadísticas del juego individual de cada jugador. Esto es en caso de los jugadores. </w:t>
       </w:r>
+      <w:r>
+        <w:rPr>
+          <w:rFonts w:ascii="Arial" w:hAnsi="Arial" w:cs="Arial"/>
+          <w:sz w:val="24"/>
+          <w:szCs w:val="24"/>
+          <w:highlight w:val="yellow"/>
+          <w:lang w:val="es-AR"/>
+        </w:rPr>
+        <w:t>-¿Los jugadores pueden ver el perfil de otros jugadores</w:t>
+      </w:r>
       <w:proofErr w:type="gramStart"/>
       <w:r>
         <w:rPr>
@@ -1309,7 +1520,7 @@
           <w:highlight w:val="yellow"/>
           <w:lang w:val="es-AR"/>
         </w:rPr>
-        <w:t>-¿</w:t>
+        <w:t>?.</w:t>
       </w:r>
       <w:proofErr w:type="gramEnd"/>
       <w:r>
@@ -1320,7 +1531,7 @@
           <w:highlight w:val="yellow"/>
           <w:lang w:val="es-AR"/>
         </w:rPr>
-        <w:t xml:space="preserve">Los jugadores pueden ver el perfil de otros jugadores?. Incluir una sección en el perfil de los </w:t>
+        <w:t xml:space="preserve"> Incluir una sección en el perfil de los </w:t>
       </w:r>
       <w:proofErr w:type="spellStart"/>
       <w:r>
@@ -1342,18 +1553,7 @@
           <w:highlight w:val="yellow"/>
           <w:lang w:val="es-AR"/>
         </w:rPr>
-        <w:t xml:space="preserve"> que diga el historial de modificaciones a las </w:t>
-      </w:r>
-      <w:proofErr w:type="gramStart"/>
-      <w:r>
-        <w:rPr>
-          <w:rFonts w:ascii="Arial" w:hAnsi="Arial" w:cs="Arial"/>
-          <w:sz w:val="24"/>
-          <w:szCs w:val="24"/>
-          <w:highlight w:val="yellow"/>
-          <w:lang w:val="es-AR"/>
-        </w:rPr>
-        <w:t>preguntas.</w:t>
+        <w:t xml:space="preserve"> que diga el historial de modificaciones a las preguntas.</w:t>
       </w:r>
       <w:r>
         <w:rPr>
@@ -1364,7 +1564,6 @@
         </w:rPr>
         <w:t>-</w:t>
       </w:r>
-      <w:proofErr w:type="gramEnd"/>
     </w:p>
     <w:sectPr>
       <w:pgSz w:w="12240" w:h="15840"/>
@@ -1377,8 +1576,8 @@
 </file>
 
 <file path=word/numbering.xml><?xml version="1.0" encoding="utf-8"?>
-<w:numbering xmlns:wpc="http://schemas.microsoft.com/office/word/2010/wordprocessingCanvas" xmlns:cx="http://schemas.microsoft.com/office/drawing/2014/chartex" xmlns:cx1="http://schemas.microsoft.com/office/drawing/2015/9/8/chartex" xmlns:cx2="http://schemas.microsoft.com/office/drawing/2015/10/21/chartex" xmlns:cx3="http://schemas.microsoft.com/office/drawing/2016/5/9/chartex" xmlns:cx4="http://schemas.microsoft.com/office/drawing/2016/5/10/chartex" xmlns:cx5="http://schemas.microsoft.com/office/drawing/2016/5/11/chartex" xmlns:cx6="http://schemas.microsoft.com/office/drawing/2016/5/12/chartex" xmlns:cx7="http://schemas.microsoft.com/office/drawing/2016/5/13/chartex" xmlns:cx8="http://schemas.microsoft.com/office/drawing/2016/5/14/chartex" xmlns:mc="http://schemas.openxmlformats.org/markup-compatibility/2006" xmlns:aink="http://schemas.microsoft.com/office/drawing/2016/ink" xmlns:am3d="http://schemas.microsoft.com/office/drawing/2017/model3d" xmlns:o="urn:schemas-microsoft-com:office:office" xmlns:r="http://schemas.openxmlformats.org/officeDocument/2006/relationships" xmlns:m="http://schemas.openxmlformats.org/officeDocument/2006/math" xmlns:v="urn:schemas-microsoft-com:vml" xmlns:wp14="http://schemas.microsoft.com/office/word/2010/wordprocessingDrawing" xmlns:wp="http://schemas.openxmlformats.org/drawingml/2006/wordprocessingDrawing" xmlns:w10="urn:schemas-microsoft-com:office:word" xmlns:w="http://schemas.openxmlformats.org/wordprocessingml/2006/main" xmlns:w14="http://schemas.microsoft.com/office/word/2010/wordml" xmlns:w15="http://schemas.microsoft.com/office/word/2012/wordml" xmlns:w16cid="http://schemas.microsoft.com/office/word/2016/wordml/cid" xmlns:w16se="http://schemas.microsoft.com/office/word/2015/wordml/symex" xmlns:wpg="http://schemas.microsoft.com/office/word/2010/wordprocessingGroup" xmlns:wpi="http://schemas.microsoft.com/office/word/2010/wordprocessingInk" xmlns:wne="http://schemas.microsoft.com/office/word/2006/wordml" xmlns:wps="http://schemas.microsoft.com/office/word/2010/wordprocessingShape" mc:Ignorable="w14 w15 w16se w16cid wp14">
-  <w:abstractNum w:abstractNumId="0" w15:restartNumberingAfterBreak="0">
+<w:numbering xmlns:wpc="http://schemas.microsoft.com/office/word/2010/wordprocessingCanvas" xmlns:mc="http://schemas.openxmlformats.org/markup-compatibility/2006" xmlns:o="urn:schemas-microsoft-com:office:office" xmlns:r="http://schemas.openxmlformats.org/officeDocument/2006/relationships" xmlns:m="http://schemas.openxmlformats.org/officeDocument/2006/math" xmlns:v="urn:schemas-microsoft-com:vml" xmlns:wp14="http://schemas.microsoft.com/office/word/2010/wordprocessingDrawing" xmlns:wp="http://schemas.openxmlformats.org/drawingml/2006/wordprocessingDrawing" xmlns:w10="urn:schemas-microsoft-com:office:word" xmlns:w="http://schemas.openxmlformats.org/wordprocessingml/2006/main" xmlns:w14="http://schemas.microsoft.com/office/word/2010/wordml" xmlns:w15="http://schemas.microsoft.com/office/word/2012/wordml" xmlns:wpg="http://schemas.microsoft.com/office/word/2010/wordprocessingGroup" xmlns:wpi="http://schemas.microsoft.com/office/word/2010/wordprocessingInk" xmlns:wne="http://schemas.microsoft.com/office/word/2006/wordml" xmlns:wps="http://schemas.microsoft.com/office/word/2010/wordprocessingShape" mc:Ignorable="w14 w15 wp14">
+  <w:abstractNum w:abstractNumId="0">
     <w:nsid w:val="129B7049"/>
     <w:multiLevelType w:val="hybridMultilevel"/>
     <w:tmpl w:val="9B5A4B4C"/>
@@ -1497,7 +1696,7 @@
 </file>
 
 <file path=word/styles.xml><?xml version="1.0" encoding="utf-8"?>
-<w:styles xmlns:mc="http://schemas.openxmlformats.org/markup-compatibility/2006" xmlns:r="http://schemas.openxmlformats.org/officeDocument/2006/relationships" xmlns:w="http://schemas.openxmlformats.org/wordprocessingml/2006/main" xmlns:w14="http://schemas.microsoft.com/office/word/2010/wordml" xmlns:w15="http://schemas.microsoft.com/office/word/2012/wordml" xmlns:w16cid="http://schemas.microsoft.com/office/word/2016/wordml/cid" xmlns:w16se="http://schemas.microsoft.com/office/word/2015/wordml/symex" mc:Ignorable="w14 w15 w16se w16cid">
+<w:styles xmlns:mc="http://schemas.openxmlformats.org/markup-compatibility/2006" xmlns:r="http://schemas.openxmlformats.org/officeDocument/2006/relationships" xmlns:w="http://schemas.openxmlformats.org/wordprocessingml/2006/main" xmlns:w14="http://schemas.microsoft.com/office/word/2010/wordml" xmlns:w15="http://schemas.microsoft.com/office/word/2012/wordml" mc:Ignorable="w14 w15">
   <w:docDefaults>
     <w:rPrDefault>
       <w:rPr>
@@ -1513,7 +1712,7 @@
       </w:pPr>
     </w:pPrDefault>
   </w:docDefaults>
-  <w:latentStyles w:defLockedState="0" w:defUIPriority="99" w:defSemiHidden="0" w:defUnhideWhenUsed="0" w:defQFormat="0" w:count="376">
+  <w:latentStyles w:defLockedState="0" w:defUIPriority="99" w:defSemiHidden="0" w:defUnhideWhenUsed="0" w:defQFormat="0" w:count="371">
     <w:lsdException w:name="Normal" w:uiPriority="0" w:qFormat="1"/>
     <w:lsdException w:name="heading 1" w:uiPriority="9" w:qFormat="1"/>
     <w:lsdException w:name="heading 2" w:semiHidden="1" w:uiPriority="9" w:unhideWhenUsed="1" w:qFormat="1"/>
@@ -1619,6 +1818,7 @@
     <w:lsdException w:name="HTML Sample" w:semiHidden="1" w:unhideWhenUsed="1"/>
     <w:lsdException w:name="HTML Typewriter" w:semiHidden="1" w:unhideWhenUsed="1"/>
     <w:lsdException w:name="HTML Variable" w:semiHidden="1" w:unhideWhenUsed="1"/>
+    <w:lsdException w:name="Normal Table" w:semiHidden="1" w:unhideWhenUsed="1"/>
     <w:lsdException w:name="annotation subject" w:semiHidden="1" w:unhideWhenUsed="1"/>
     <w:lsdException w:name="No List" w:semiHidden="1" w:unhideWhenUsed="1"/>
     <w:lsdException w:name="Outline List 1" w:semiHidden="1" w:unhideWhenUsed="1"/>
@@ -1665,8 +1865,10 @@
     <w:lsdException w:name="Table Subtle 2" w:semiHidden="1" w:unhideWhenUsed="1"/>
     <w:lsdException w:name="Table Web 1" w:semiHidden="1" w:unhideWhenUsed="1"/>
     <w:lsdException w:name="Table Web 2" w:semiHidden="1" w:unhideWhenUsed="1"/>
+    <w:lsdException w:name="Table Web 3" w:semiHidden="1" w:unhideWhenUsed="1"/>
     <w:lsdException w:name="Balloon Text" w:semiHidden="1" w:unhideWhenUsed="1"/>
     <w:lsdException w:name="Table Grid" w:uiPriority="39"/>
+    <w:lsdException w:name="Table Theme" w:semiHidden="1" w:unhideWhenUsed="1"/>
     <w:lsdException w:name="Placeholder Text" w:semiHidden="1"/>
     <w:lsdException w:name="No Spacing" w:uiPriority="1" w:qFormat="1"/>
     <w:lsdException w:name="Light Shading" w:uiPriority="60"/>
@@ -1882,11 +2084,6 @@
     <w:lsdException w:name="List Table 5 Dark Accent 6" w:uiPriority="50"/>
     <w:lsdException w:name="List Table 6 Colorful Accent 6" w:uiPriority="51"/>
     <w:lsdException w:name="List Table 7 Colorful Accent 6" w:uiPriority="52"/>
-    <w:lsdException w:name="Mention" w:semiHidden="1" w:unhideWhenUsed="1"/>
-    <w:lsdException w:name="Smart Hyperlink" w:semiHidden="1" w:unhideWhenUsed="1"/>
-    <w:lsdException w:name="Hashtag" w:semiHidden="1" w:unhideWhenUsed="1"/>
-    <w:lsdException w:name="Unresolved Mention" w:semiHidden="1" w:unhideWhenUsed="1"/>
-    <w:lsdException w:name="Smart Link" w:semiHidden="1" w:unhideWhenUsed="1"/>
   </w:latentStyles>
   <w:style w:type="paragraph" w:default="1" w:styleId="Normal">
     <w:name w:val="Normal"/>

</xml_diff>

<commit_message>
lo que es el informe del srs ya esta listo. falta agregar el diagrama de uml
</commit_message>
<xml_diff>
--- a/ESPECIFICACION DE REQUISITOS DE SOFTWARE.docx
+++ b/ESPECIFICACION DE REQUISITOS DE SOFTWARE.docx
@@ -1,6 +1,6 @@
 
 <file path=word/document.xml><?xml version="1.0" encoding="utf-8"?>
-<w:document xmlns:wpc="http://schemas.microsoft.com/office/word/2010/wordprocessingCanvas" xmlns:mc="http://schemas.openxmlformats.org/markup-compatibility/2006" xmlns:o="urn:schemas-microsoft-com:office:office" xmlns:r="http://schemas.openxmlformats.org/officeDocument/2006/relationships" xmlns:m="http://schemas.openxmlformats.org/officeDocument/2006/math" xmlns:v="urn:schemas-microsoft-com:vml" xmlns:wp14="http://schemas.microsoft.com/office/word/2010/wordprocessingDrawing" xmlns:wp="http://schemas.openxmlformats.org/drawingml/2006/wordprocessingDrawing" xmlns:w10="urn:schemas-microsoft-com:office:word" xmlns:w="http://schemas.openxmlformats.org/wordprocessingml/2006/main" xmlns:w14="http://schemas.microsoft.com/office/word/2010/wordml" xmlns:w15="http://schemas.microsoft.com/office/word/2012/wordml" xmlns:wpg="http://schemas.microsoft.com/office/word/2010/wordprocessingGroup" xmlns:wpi="http://schemas.microsoft.com/office/word/2010/wordprocessingInk" xmlns:wne="http://schemas.microsoft.com/office/word/2006/wordml" xmlns:wps="http://schemas.microsoft.com/office/word/2010/wordprocessingShape" mc:Ignorable="w14 w15 wp14">
+<w:document xmlns:wpc="http://schemas.microsoft.com/office/word/2010/wordprocessingCanvas" xmlns:cx="http://schemas.microsoft.com/office/drawing/2014/chartex" xmlns:cx1="http://schemas.microsoft.com/office/drawing/2015/9/8/chartex" xmlns:cx2="http://schemas.microsoft.com/office/drawing/2015/10/21/chartex" xmlns:cx3="http://schemas.microsoft.com/office/drawing/2016/5/9/chartex" xmlns:cx4="http://schemas.microsoft.com/office/drawing/2016/5/10/chartex" xmlns:cx5="http://schemas.microsoft.com/office/drawing/2016/5/11/chartex" xmlns:cx6="http://schemas.microsoft.com/office/drawing/2016/5/12/chartex" xmlns:cx7="http://schemas.microsoft.com/office/drawing/2016/5/13/chartex" xmlns:cx8="http://schemas.microsoft.com/office/drawing/2016/5/14/chartex" xmlns:mc="http://schemas.openxmlformats.org/markup-compatibility/2006" xmlns:aink="http://schemas.microsoft.com/office/drawing/2016/ink" xmlns:am3d="http://schemas.microsoft.com/office/drawing/2017/model3d" xmlns:o="urn:schemas-microsoft-com:office:office" xmlns:r="http://schemas.openxmlformats.org/officeDocument/2006/relationships" xmlns:m="http://schemas.openxmlformats.org/officeDocument/2006/math" xmlns:v="urn:schemas-microsoft-com:vml" xmlns:wp14="http://schemas.microsoft.com/office/word/2010/wordprocessingDrawing" xmlns:wp="http://schemas.openxmlformats.org/drawingml/2006/wordprocessingDrawing" xmlns:w10="urn:schemas-microsoft-com:office:word" xmlns:w="http://schemas.openxmlformats.org/wordprocessingml/2006/main" xmlns:w14="http://schemas.microsoft.com/office/word/2010/wordml" xmlns:w15="http://schemas.microsoft.com/office/word/2012/wordml" xmlns:w16cid="http://schemas.microsoft.com/office/word/2016/wordml/cid" xmlns:w16se="http://schemas.microsoft.com/office/word/2015/wordml/symex" xmlns:wpg="http://schemas.microsoft.com/office/word/2010/wordprocessingGroup" xmlns:wpi="http://schemas.microsoft.com/office/word/2010/wordprocessingInk" xmlns:wne="http://schemas.microsoft.com/office/word/2006/wordml" xmlns:wps="http://schemas.microsoft.com/office/word/2010/wordprocessingShape" mc:Ignorable="w14 w15 w16se w16cid wp14">
   <w:body>
     <w:p>
       <w:pPr>
@@ -147,7 +147,6 @@
     </w:p>
     <w:p>
       <w:pPr>
-        <w:jc w:val="center"/>
         <w:rPr>
           <w:rFonts w:ascii="Arial" w:hAnsi="Arial" w:cs="Arial"/>
           <w:b/>
@@ -170,10 +169,7 @@
           <w:lang w:val="es-AR"/>
         </w:rPr>
       </w:pPr>
-    </w:p>
-    <w:p>
-      <w:pPr>
-        <w:jc w:val="center"/>
+      <w:r>
         <w:rPr>
           <w:rFonts w:ascii="Arial" w:hAnsi="Arial" w:cs="Arial"/>
           <w:b/>
@@ -182,309 +178,218 @@
           <w:u w:val="single"/>
           <w:lang w:val="es-AR"/>
         </w:rPr>
-      </w:pPr>
-      <w:r>
-        <w:rPr>
-          <w:rFonts w:ascii="Arial" w:hAnsi="Arial" w:cs="Arial"/>
-          <w:b/>
+        <w:t>ESPECIFICACION DE REQUISITOS DE SOFTWARE</w:t>
+      </w:r>
+    </w:p>
+    <w:p>
+      <w:pPr>
+        <w:jc w:val="center"/>
+        <w:rPr>
+          <w:rFonts w:ascii="Arial" w:hAnsi="Arial" w:cs="Arial"/>
           <w:sz w:val="72"/>
           <w:szCs w:val="72"/>
-          <w:u w:val="single"/>
-          <w:lang w:val="es-AR"/>
-        </w:rPr>
-        <w:t xml:space="preserve">ESPECIFICACION DE REQUISITOS DE </w:t>
-      </w:r>
+          <w:lang w:val="es-AR"/>
+        </w:rPr>
+      </w:pPr>
+    </w:p>
+    <w:p>
+      <w:pPr>
+        <w:jc w:val="center"/>
+        <w:rPr>
+          <w:rFonts w:ascii="Arial" w:hAnsi="Arial" w:cs="Arial"/>
+          <w:b/>
+          <w:sz w:val="48"/>
+          <w:szCs w:val="24"/>
+          <w:lang w:val="es-AR"/>
+        </w:rPr>
+      </w:pPr>
+      <w:r>
+        <w:rPr>
+          <w:rFonts w:ascii="Arial" w:hAnsi="Arial" w:cs="Arial"/>
+          <w:b/>
+          <w:sz w:val="48"/>
+          <w:szCs w:val="24"/>
+          <w:lang w:val="es-AR"/>
+        </w:rPr>
+        <w:t>Proyecto: J</w:t>
+      </w:r>
+      <w:r>
+        <w:rPr>
+          <w:rFonts w:ascii="Arial" w:hAnsi="Arial" w:cs="Arial"/>
+          <w:b/>
+          <w:sz w:val="48"/>
+          <w:szCs w:val="24"/>
+          <w:lang w:val="es-AR"/>
+        </w:rPr>
+        <w:t xml:space="preserve">uego </w:t>
+      </w:r>
+      <w:r>
+        <w:rPr>
+          <w:rFonts w:ascii="Arial" w:hAnsi="Arial" w:cs="Arial"/>
+          <w:b/>
+          <w:sz w:val="48"/>
+          <w:szCs w:val="24"/>
+          <w:lang w:val="es-AR"/>
+        </w:rPr>
+        <w:t>A</w:t>
+      </w:r>
+      <w:r>
+        <w:rPr>
+          <w:rFonts w:ascii="Arial" w:hAnsi="Arial" w:cs="Arial"/>
+          <w:b/>
+          <w:sz w:val="48"/>
+          <w:szCs w:val="24"/>
+          <w:lang w:val="es-AR"/>
+        </w:rPr>
+        <w:t>utoevaluativo</w:t>
+      </w:r>
+    </w:p>
+    <w:p>
+      <w:pPr>
+        <w:jc w:val="both"/>
+        <w:rPr>
+          <w:rFonts w:ascii="Arial" w:hAnsi="Arial" w:cs="Arial"/>
+          <w:sz w:val="24"/>
+          <w:szCs w:val="24"/>
+          <w:lang w:val="es-AR"/>
+        </w:rPr>
+      </w:pPr>
+    </w:p>
+    <w:p>
+      <w:pPr>
+        <w:jc w:val="both"/>
+        <w:rPr>
+          <w:rFonts w:ascii="Arial" w:hAnsi="Arial" w:cs="Arial"/>
+          <w:sz w:val="24"/>
+          <w:szCs w:val="24"/>
+          <w:lang w:val="es-AR"/>
+        </w:rPr>
+      </w:pPr>
+    </w:p>
+    <w:p>
+      <w:pPr>
+        <w:jc w:val="both"/>
+        <w:rPr>
+          <w:rFonts w:ascii="Arial" w:hAnsi="Arial" w:cs="Arial"/>
+          <w:sz w:val="24"/>
+          <w:szCs w:val="24"/>
+          <w:lang w:val="es-AR"/>
+        </w:rPr>
+      </w:pPr>
+    </w:p>
+    <w:p>
+      <w:pPr>
+        <w:jc w:val="both"/>
+        <w:rPr>
+          <w:rFonts w:ascii="Arial" w:hAnsi="Arial" w:cs="Arial"/>
+          <w:sz w:val="24"/>
+          <w:szCs w:val="24"/>
+          <w:lang w:val="es-AR"/>
+        </w:rPr>
+      </w:pPr>
+    </w:p>
+    <w:p>
+      <w:pPr>
+        <w:jc w:val="both"/>
+        <w:rPr>
+          <w:rFonts w:ascii="Arial" w:hAnsi="Arial" w:cs="Arial"/>
+          <w:sz w:val="24"/>
+          <w:szCs w:val="24"/>
+          <w:lang w:val="es-AR"/>
+        </w:rPr>
+      </w:pPr>
+    </w:p>
+    <w:p>
+      <w:pPr>
+        <w:jc w:val="both"/>
+        <w:rPr>
+          <w:rFonts w:ascii="Arial" w:hAnsi="Arial" w:cs="Arial"/>
+          <w:sz w:val="24"/>
+          <w:szCs w:val="24"/>
+          <w:lang w:val="es-AR"/>
+        </w:rPr>
+      </w:pPr>
+    </w:p>
+    <w:p>
+      <w:pPr>
+        <w:jc w:val="both"/>
+        <w:rPr>
+          <w:rFonts w:ascii="Arial" w:hAnsi="Arial" w:cs="Arial"/>
+          <w:sz w:val="24"/>
+          <w:szCs w:val="24"/>
+          <w:lang w:val="es-AR"/>
+        </w:rPr>
+      </w:pPr>
+    </w:p>
+    <w:p>
+      <w:pPr>
+        <w:jc w:val="both"/>
+        <w:rPr>
+          <w:rFonts w:ascii="Arial" w:hAnsi="Arial" w:cs="Arial"/>
+          <w:sz w:val="24"/>
+          <w:szCs w:val="24"/>
+          <w:lang w:val="es-AR"/>
+        </w:rPr>
+      </w:pPr>
+    </w:p>
+    <w:p>
+      <w:pPr>
+        <w:jc w:val="both"/>
+        <w:rPr>
+          <w:rFonts w:ascii="Arial" w:hAnsi="Arial" w:cs="Arial"/>
+          <w:sz w:val="24"/>
+          <w:szCs w:val="24"/>
+          <w:lang w:val="es-AR"/>
+        </w:rPr>
+      </w:pPr>
+    </w:p>
+    <w:p>
+      <w:pPr>
+        <w:jc w:val="both"/>
+        <w:rPr>
+          <w:rFonts w:ascii="Arial" w:hAnsi="Arial" w:cs="Arial"/>
+          <w:sz w:val="24"/>
+          <w:szCs w:val="24"/>
+          <w:lang w:val="es-AR"/>
+        </w:rPr>
+      </w:pPr>
+    </w:p>
+    <w:p>
+      <w:pPr>
+        <w:jc w:val="both"/>
+        <w:rPr>
+          <w:rFonts w:ascii="Arial" w:hAnsi="Arial" w:cs="Arial"/>
+          <w:sz w:val="24"/>
+          <w:szCs w:val="24"/>
+          <w:lang w:val="es-AR"/>
+        </w:rPr>
+      </w:pPr>
+    </w:p>
+    <w:p>
+      <w:pPr>
+        <w:jc w:val="both"/>
+        <w:rPr>
+          <w:rFonts w:ascii="Arial" w:hAnsi="Arial" w:cs="Arial"/>
+          <w:sz w:val="24"/>
+          <w:szCs w:val="24"/>
+          <w:lang w:val="es-AR"/>
+        </w:rPr>
+      </w:pPr>
       <w:bookmarkStart w:id="0" w:name="_GoBack"/>
       <w:bookmarkEnd w:id="0"/>
-      <w:r>
-        <w:rPr>
-          <w:rFonts w:ascii="Arial" w:hAnsi="Arial" w:cs="Arial"/>
-          <w:b/>
-          <w:sz w:val="72"/>
-          <w:szCs w:val="72"/>
+    </w:p>
+    <w:p>
+      <w:pPr>
+        <w:jc w:val="both"/>
+        <w:rPr>
+          <w:rFonts w:ascii="Arial" w:hAnsi="Arial" w:cs="Arial"/>
+          <w:sz w:val="24"/>
+          <w:szCs w:val="24"/>
           <w:u w:val="single"/>
           <w:lang w:val="es-AR"/>
         </w:rPr>
-        <w:t>SOFTWARE</w:t>
-      </w:r>
-    </w:p>
-    <w:p>
-      <w:pPr>
-        <w:jc w:val="center"/>
-        <w:rPr>
-          <w:rFonts w:ascii="Arial" w:hAnsi="Arial" w:cs="Arial"/>
-          <w:sz w:val="72"/>
-          <w:szCs w:val="72"/>
-          <w:lang w:val="es-AR"/>
-        </w:rPr>
-      </w:pPr>
-    </w:p>
-    <w:p>
-      <w:pPr>
-        <w:jc w:val="center"/>
-        <w:rPr>
-          <w:rFonts w:ascii="Arial" w:hAnsi="Arial" w:cs="Arial"/>
-          <w:b/>
-          <w:sz w:val="48"/>
-          <w:szCs w:val="24"/>
-          <w:lang w:val="es-AR"/>
-        </w:rPr>
-      </w:pPr>
-      <w:r>
-        <w:rPr>
-          <w:rFonts w:ascii="Arial" w:hAnsi="Arial" w:cs="Arial"/>
-          <w:b/>
-          <w:sz w:val="48"/>
-          <w:szCs w:val="24"/>
-          <w:lang w:val="es-AR"/>
-        </w:rPr>
-        <w:t>Proyecto: J</w:t>
-      </w:r>
-      <w:r>
-        <w:rPr>
-          <w:rFonts w:ascii="Arial" w:hAnsi="Arial" w:cs="Arial"/>
-          <w:b/>
-          <w:sz w:val="48"/>
-          <w:szCs w:val="24"/>
-          <w:lang w:val="es-AR"/>
-        </w:rPr>
-        <w:t xml:space="preserve">uego </w:t>
-      </w:r>
-      <w:proofErr w:type="spellStart"/>
-      <w:r>
-        <w:rPr>
-          <w:rFonts w:ascii="Arial" w:hAnsi="Arial" w:cs="Arial"/>
-          <w:b/>
-          <w:sz w:val="48"/>
-          <w:szCs w:val="24"/>
-          <w:lang w:val="es-AR"/>
-        </w:rPr>
-        <w:t>A</w:t>
-      </w:r>
-      <w:r>
-        <w:rPr>
-          <w:rFonts w:ascii="Arial" w:hAnsi="Arial" w:cs="Arial"/>
-          <w:b/>
-          <w:sz w:val="48"/>
-          <w:szCs w:val="24"/>
-          <w:lang w:val="es-AR"/>
-        </w:rPr>
-        <w:t>utoevaluativo</w:t>
-      </w:r>
-      <w:proofErr w:type="spellEnd"/>
-    </w:p>
-    <w:p>
-      <w:pPr>
-        <w:jc w:val="both"/>
-        <w:rPr>
-          <w:rFonts w:ascii="Arial" w:hAnsi="Arial" w:cs="Arial"/>
-          <w:sz w:val="24"/>
-          <w:szCs w:val="24"/>
-          <w:lang w:val="es-AR"/>
-        </w:rPr>
-      </w:pPr>
-    </w:p>
-    <w:p>
-      <w:pPr>
-        <w:jc w:val="both"/>
-        <w:rPr>
-          <w:rFonts w:ascii="Arial" w:hAnsi="Arial" w:cs="Arial"/>
-          <w:sz w:val="24"/>
-          <w:szCs w:val="24"/>
-          <w:lang w:val="es-AR"/>
-        </w:rPr>
-      </w:pPr>
-    </w:p>
-    <w:p>
-      <w:pPr>
-        <w:jc w:val="both"/>
-        <w:rPr>
-          <w:rFonts w:ascii="Arial" w:hAnsi="Arial" w:cs="Arial"/>
-          <w:sz w:val="24"/>
-          <w:szCs w:val="24"/>
-          <w:lang w:val="es-AR"/>
-        </w:rPr>
-      </w:pPr>
-    </w:p>
-    <w:p>
-      <w:pPr>
-        <w:jc w:val="both"/>
-        <w:rPr>
-          <w:rFonts w:ascii="Arial" w:hAnsi="Arial" w:cs="Arial"/>
-          <w:sz w:val="24"/>
-          <w:szCs w:val="24"/>
-          <w:lang w:val="es-AR"/>
-        </w:rPr>
-      </w:pPr>
-    </w:p>
-    <w:p>
-      <w:pPr>
-        <w:jc w:val="both"/>
-        <w:rPr>
-          <w:rFonts w:ascii="Arial" w:hAnsi="Arial" w:cs="Arial"/>
-          <w:sz w:val="24"/>
-          <w:szCs w:val="24"/>
-          <w:lang w:val="es-AR"/>
-        </w:rPr>
-      </w:pPr>
-    </w:p>
-    <w:p>
-      <w:pPr>
-        <w:jc w:val="both"/>
-        <w:rPr>
-          <w:rFonts w:ascii="Arial" w:hAnsi="Arial" w:cs="Arial"/>
-          <w:sz w:val="24"/>
-          <w:szCs w:val="24"/>
-          <w:lang w:val="es-AR"/>
-        </w:rPr>
-      </w:pPr>
-    </w:p>
-    <w:p>
-      <w:pPr>
-        <w:jc w:val="both"/>
-        <w:rPr>
-          <w:rFonts w:ascii="Arial" w:hAnsi="Arial" w:cs="Arial"/>
-          <w:sz w:val="24"/>
-          <w:szCs w:val="24"/>
-          <w:lang w:val="es-AR"/>
-        </w:rPr>
-      </w:pPr>
-    </w:p>
-    <w:p>
-      <w:pPr>
-        <w:jc w:val="both"/>
-        <w:rPr>
-          <w:rFonts w:ascii="Arial" w:hAnsi="Arial" w:cs="Arial"/>
-          <w:sz w:val="24"/>
-          <w:szCs w:val="24"/>
-          <w:lang w:val="es-AR"/>
-        </w:rPr>
-      </w:pPr>
-    </w:p>
-    <w:p>
-      <w:pPr>
-        <w:jc w:val="both"/>
-        <w:rPr>
-          <w:rFonts w:ascii="Arial" w:hAnsi="Arial" w:cs="Arial"/>
-          <w:sz w:val="24"/>
-          <w:szCs w:val="24"/>
-          <w:lang w:val="es-AR"/>
-        </w:rPr>
-      </w:pPr>
-    </w:p>
-    <w:p>
-      <w:pPr>
-        <w:jc w:val="both"/>
-        <w:rPr>
-          <w:rFonts w:ascii="Arial" w:hAnsi="Arial" w:cs="Arial"/>
-          <w:sz w:val="24"/>
-          <w:szCs w:val="24"/>
-          <w:lang w:val="es-AR"/>
-        </w:rPr>
-      </w:pPr>
-    </w:p>
-    <w:p>
-      <w:pPr>
-        <w:jc w:val="both"/>
-        <w:rPr>
-          <w:rFonts w:ascii="Arial" w:hAnsi="Arial" w:cs="Arial"/>
-          <w:sz w:val="24"/>
-          <w:szCs w:val="24"/>
-          <w:lang w:val="es-AR"/>
-        </w:rPr>
-      </w:pPr>
-    </w:p>
-    <w:p>
-      <w:pPr>
-        <w:jc w:val="both"/>
-        <w:rPr>
-          <w:rFonts w:ascii="Arial" w:hAnsi="Arial" w:cs="Arial"/>
-          <w:sz w:val="24"/>
-          <w:szCs w:val="24"/>
-          <w:lang w:val="es-AR"/>
-        </w:rPr>
-      </w:pPr>
-    </w:p>
-    <w:p>
-      <w:pPr>
-        <w:jc w:val="both"/>
-        <w:rPr>
-          <w:rFonts w:ascii="Arial" w:hAnsi="Arial" w:cs="Arial"/>
-          <w:sz w:val="24"/>
-          <w:szCs w:val="24"/>
-          <w:lang w:val="es-AR"/>
-        </w:rPr>
-      </w:pPr>
-    </w:p>
-    <w:p>
-      <w:pPr>
-        <w:jc w:val="both"/>
-        <w:rPr>
-          <w:rFonts w:ascii="Arial" w:hAnsi="Arial" w:cs="Arial"/>
-          <w:sz w:val="24"/>
-          <w:szCs w:val="24"/>
-          <w:lang w:val="es-AR"/>
-        </w:rPr>
-      </w:pPr>
-    </w:p>
-    <w:p>
-      <w:pPr>
-        <w:jc w:val="both"/>
-        <w:rPr>
-          <w:rFonts w:ascii="Arial" w:hAnsi="Arial" w:cs="Arial"/>
-          <w:sz w:val="24"/>
-          <w:szCs w:val="24"/>
-          <w:lang w:val="es-AR"/>
-        </w:rPr>
-      </w:pPr>
-    </w:p>
-    <w:p>
-      <w:pPr>
-        <w:jc w:val="both"/>
-        <w:rPr>
-          <w:rFonts w:ascii="Arial" w:hAnsi="Arial" w:cs="Arial"/>
-          <w:sz w:val="24"/>
-          <w:szCs w:val="24"/>
-          <w:lang w:val="es-AR"/>
-        </w:rPr>
-      </w:pPr>
-    </w:p>
-    <w:p>
-      <w:pPr>
-        <w:jc w:val="both"/>
-        <w:rPr>
-          <w:rFonts w:ascii="Arial" w:hAnsi="Arial" w:cs="Arial"/>
-          <w:sz w:val="24"/>
-          <w:szCs w:val="24"/>
-          <w:lang w:val="es-AR"/>
-        </w:rPr>
-      </w:pPr>
-    </w:p>
-    <w:p>
-      <w:pPr>
-        <w:jc w:val="both"/>
-        <w:rPr>
-          <w:rFonts w:ascii="Arial" w:hAnsi="Arial" w:cs="Arial"/>
-          <w:sz w:val="24"/>
-          <w:szCs w:val="24"/>
-          <w:lang w:val="es-AR"/>
-        </w:rPr>
-      </w:pPr>
-    </w:p>
-    <w:p>
-      <w:pPr>
-        <w:jc w:val="both"/>
-        <w:rPr>
-          <w:rFonts w:ascii="Arial" w:hAnsi="Arial" w:cs="Arial"/>
-          <w:sz w:val="24"/>
-          <w:szCs w:val="24"/>
-          <w:lang w:val="es-AR"/>
-        </w:rPr>
-      </w:pPr>
-    </w:p>
-    <w:p>
-      <w:pPr>
-        <w:jc w:val="both"/>
+      </w:pPr>
+      <w:r>
         <w:rPr>
           <w:rFonts w:ascii="Arial" w:hAnsi="Arial" w:cs="Arial"/>
           <w:sz w:val="24"/>
@@ -492,15 +397,7 @@
           <w:u w:val="single"/>
           <w:lang w:val="es-AR"/>
         </w:rPr>
-      </w:pPr>
-      <w:r>
-        <w:rPr>
-          <w:rFonts w:ascii="Arial" w:hAnsi="Arial" w:cs="Arial"/>
-          <w:sz w:val="24"/>
-          <w:szCs w:val="24"/>
-          <w:u w:val="single"/>
-          <w:lang w:val="es-AR"/>
-        </w:rPr>
+        <w:lastRenderedPageBreak/>
         <w:t>Introducción</w:t>
       </w:r>
     </w:p>
@@ -575,10 +472,66 @@
           <w:rFonts w:ascii="Arial" w:hAnsi="Arial" w:cs="Arial"/>
           <w:sz w:val="24"/>
           <w:szCs w:val="24"/>
+          <w:lang w:val="es-AR"/>
+        </w:rPr>
+        <w:t>Diseño, Desarrollo e Implementación</w:t>
+      </w:r>
+      <w:r>
+        <w:rPr>
+          <w:rFonts w:ascii="Arial" w:hAnsi="Arial" w:cs="Arial"/>
+          <w:sz w:val="24"/>
+          <w:szCs w:val="24"/>
+          <w:lang w:val="es-AR"/>
+        </w:rPr>
+        <w:t xml:space="preserve"> de una aplicación para celular que le permitirá a los alumnos y los graduados de Veterinaria evaluar sus conocimientos adquiridos durante la carrera. La misma será programada en </w:t>
+      </w:r>
+      <w:r>
+        <w:rPr>
+          <w:rFonts w:ascii="Arial" w:hAnsi="Arial" w:cs="Arial"/>
+          <w:sz w:val="24"/>
+          <w:szCs w:val="24"/>
           <w:highlight w:val="yellow"/>
           <w:lang w:val="es-AR"/>
         </w:rPr>
-        <w:t>-breve descripción mas detallada del software. Destacar el lenguaje utilizado para programarlo. Mencionar rol de jugador y Admin.-</w:t>
+        <w:t>-lenguaje a utilizar-</w:t>
+      </w:r>
+      <w:r>
+        <w:rPr>
+          <w:rFonts w:ascii="Arial" w:hAnsi="Arial" w:cs="Arial"/>
+          <w:sz w:val="24"/>
+          <w:szCs w:val="24"/>
+          <w:lang w:val="es-AR"/>
+        </w:rPr>
+        <w:t xml:space="preserve"> y </w:t>
+      </w:r>
+      <w:proofErr w:type="gramStart"/>
+      <w:r>
+        <w:rPr>
+          <w:rFonts w:ascii="Arial" w:hAnsi="Arial" w:cs="Arial"/>
+          <w:sz w:val="24"/>
+          <w:szCs w:val="24"/>
+          <w:lang w:val="es-AR"/>
+        </w:rPr>
+        <w:t>le</w:t>
+      </w:r>
+      <w:proofErr w:type="gramEnd"/>
+      <w:r>
+        <w:rPr>
+          <w:rFonts w:ascii="Arial" w:hAnsi="Arial" w:cs="Arial"/>
+          <w:sz w:val="24"/>
+          <w:szCs w:val="24"/>
+          <w:lang w:val="es-AR"/>
+        </w:rPr>
+        <w:t xml:space="preserve"> permitirá a los usuarios jugar individualmente o competir contra otra persona.</w:t>
+      </w:r>
+      <w:r>
+        <w:rPr>
+          <w:rFonts w:ascii="Arial" w:hAnsi="Arial" w:cs="Arial"/>
+          <w:sz w:val="24"/>
+          <w:szCs w:val="24"/>
+          <w:lang w:val="es-AR"/>
+        </w:rPr>
+        <w:t xml:space="preserve"> Para esto último se requerirá un servidor.</w:t>
       </w:r>
     </w:p>
     <w:p>
@@ -748,7 +701,7 @@
           <w:szCs w:val="24"/>
           <w:lang w:val="es-AR"/>
         </w:rPr>
-        <w:t>Conocer ranking dentro de un sistema de posicionamiento.</w:t>
+        <w:t xml:space="preserve">Conocer ranking dentro de un sistema de </w:t>
       </w:r>
       <w:proofErr w:type="gramStart"/>
       <w:r>
@@ -758,7 +711,7 @@
           <w:szCs w:val="24"/>
           <w:lang w:val="es-AR"/>
         </w:rPr>
-        <w:t>-¿</w:t>
+        <w:t>posicionamiento.-</w:t>
       </w:r>
       <w:proofErr w:type="gramEnd"/>
       <w:r>
@@ -768,7 +721,7 @@
           <w:szCs w:val="24"/>
           <w:lang w:val="es-AR"/>
         </w:rPr>
-        <w:t>va o no va?</w:t>
+        <w:t>¿va o no va?</w:t>
       </w:r>
     </w:p>
     <w:p>
@@ -1000,280 +953,22 @@
     </w:p>
     <w:p>
       <w:pPr>
-        <w:ind w:left="720"/>
-        <w:jc w:val="both"/>
-        <w:rPr>
-          <w:rFonts w:ascii="Arial" w:hAnsi="Arial" w:cs="Arial"/>
-          <w:sz w:val="24"/>
-          <w:szCs w:val="24"/>
-          <w:lang w:val="es-AR"/>
-        </w:rPr>
-      </w:pPr>
-      <w:r>
-        <w:rPr>
-          <w:rFonts w:ascii="Arial" w:hAnsi="Arial" w:cs="Arial"/>
-          <w:sz w:val="24"/>
-          <w:szCs w:val="24"/>
-          <w:lang w:val="es-AR"/>
-        </w:rPr>
-        <w:t>-</w:t>
-      </w:r>
-      <w:r>
-        <w:rPr>
-          <w:rFonts w:ascii="Arial" w:hAnsi="Arial" w:cs="Arial"/>
-          <w:sz w:val="24"/>
-          <w:szCs w:val="24"/>
-          <w:highlight w:val="yellow"/>
-          <w:lang w:val="es-AR"/>
-        </w:rPr>
-        <w:t>agregar cosas que falten</w:t>
-      </w:r>
-      <w:r>
-        <w:rPr>
-          <w:rFonts w:ascii="Arial" w:hAnsi="Arial" w:cs="Arial"/>
-          <w:sz w:val="24"/>
-          <w:szCs w:val="24"/>
-          <w:lang w:val="es-AR"/>
-        </w:rPr>
-        <w:t>-</w:t>
-      </w:r>
-    </w:p>
-    <w:p>
-      <w:pPr>
-        <w:jc w:val="both"/>
-        <w:rPr>
-          <w:rFonts w:ascii="Arial" w:hAnsi="Arial" w:cs="Arial"/>
-          <w:sz w:val="24"/>
-          <w:szCs w:val="24"/>
-          <w:lang w:val="es-AR"/>
-        </w:rPr>
-      </w:pPr>
-      <w:r>
-        <w:rPr>
-          <w:rFonts w:ascii="Arial" w:hAnsi="Arial" w:cs="Arial"/>
-          <w:sz w:val="24"/>
-          <w:szCs w:val="24"/>
-          <w:lang w:val="es-AR"/>
-        </w:rPr>
-        <w:lastRenderedPageBreak/>
-        <w:t>Glosario: -</w:t>
-      </w:r>
-      <w:r>
-        <w:rPr>
-          <w:rFonts w:ascii="Arial" w:hAnsi="Arial" w:cs="Arial"/>
-          <w:sz w:val="24"/>
-          <w:szCs w:val="24"/>
-          <w:highlight w:val="yellow"/>
-          <w:lang w:val="es-AR"/>
-        </w:rPr>
-        <w:t>definición</w:t>
-      </w:r>
-      <w:r>
-        <w:rPr>
-          <w:rFonts w:ascii="Arial" w:hAnsi="Arial" w:cs="Arial"/>
-          <w:sz w:val="24"/>
-          <w:szCs w:val="24"/>
-          <w:highlight w:val="yellow"/>
-          <w:lang w:val="es-AR"/>
-        </w:rPr>
-        <w:t xml:space="preserve"> de términos raros para el cliente-</w:t>
-      </w:r>
-    </w:p>
-    <w:p>
-      <w:pPr>
-        <w:jc w:val="both"/>
-        <w:rPr>
-          <w:rFonts w:ascii="Arial" w:hAnsi="Arial" w:cs="Arial"/>
-          <w:sz w:val="24"/>
-          <w:szCs w:val="24"/>
-          <w:lang w:val="es-AR"/>
-        </w:rPr>
-      </w:pPr>
-      <w:r>
-        <w:rPr>
-          <w:rFonts w:ascii="Arial" w:hAnsi="Arial" w:cs="Arial"/>
-          <w:sz w:val="24"/>
-          <w:szCs w:val="24"/>
-          <w:lang w:val="es-AR"/>
-        </w:rPr>
-        <w:t>Referencias: -</w:t>
-      </w:r>
-      <w:r>
-        <w:rPr>
-          <w:rFonts w:ascii="Arial" w:hAnsi="Arial" w:cs="Arial"/>
-          <w:sz w:val="24"/>
-          <w:szCs w:val="24"/>
-          <w:highlight w:val="yellow"/>
-          <w:lang w:val="es-AR"/>
-        </w:rPr>
-        <w:t xml:space="preserve">links de utilidad para que el cliente comprenda mejor el </w:t>
-      </w:r>
-      <w:proofErr w:type="spellStart"/>
-      <w:r>
-        <w:rPr>
-          <w:rFonts w:ascii="Arial" w:hAnsi="Arial" w:cs="Arial"/>
-          <w:sz w:val="24"/>
-          <w:szCs w:val="24"/>
-          <w:highlight w:val="yellow"/>
-          <w:lang w:val="es-AR"/>
-        </w:rPr>
-        <w:t>srs</w:t>
-      </w:r>
-      <w:proofErr w:type="spellEnd"/>
-      <w:r>
-        <w:rPr>
-          <w:rFonts w:ascii="Arial" w:hAnsi="Arial" w:cs="Arial"/>
-          <w:sz w:val="24"/>
-          <w:szCs w:val="24"/>
-          <w:lang w:val="es-AR"/>
-        </w:rPr>
-        <w:t>-</w:t>
-      </w:r>
-    </w:p>
-    <w:p>
-      <w:pPr>
-        <w:jc w:val="both"/>
-        <w:rPr>
-          <w:rFonts w:ascii="Arial" w:hAnsi="Arial" w:cs="Arial"/>
-          <w:sz w:val="24"/>
-          <w:szCs w:val="24"/>
-          <w:lang w:val="es-AR"/>
-        </w:rPr>
-      </w:pPr>
-      <w:r>
-        <w:rPr>
-          <w:rFonts w:ascii="Arial" w:hAnsi="Arial" w:cs="Arial"/>
-          <w:sz w:val="24"/>
-          <w:szCs w:val="24"/>
-          <w:lang w:val="es-AR"/>
-        </w:rPr>
-        <w:t>Personal involucrado: -</w:t>
-      </w:r>
-      <w:r>
-        <w:rPr>
-          <w:rFonts w:ascii="Arial" w:hAnsi="Arial" w:cs="Arial"/>
-          <w:sz w:val="24"/>
-          <w:szCs w:val="24"/>
-          <w:highlight w:val="yellow"/>
-          <w:lang w:val="es-AR"/>
-        </w:rPr>
-        <w:t>alumnos y profesores</w:t>
-      </w:r>
-      <w:r>
-        <w:rPr>
-          <w:rFonts w:ascii="Arial" w:hAnsi="Arial" w:cs="Arial"/>
-          <w:sz w:val="24"/>
-          <w:szCs w:val="24"/>
-          <w:lang w:val="es-AR"/>
-        </w:rPr>
-        <w:t>-</w:t>
-      </w:r>
-    </w:p>
-    <w:p>
-      <w:pPr>
-        <w:jc w:val="both"/>
-        <w:rPr>
-          <w:rFonts w:ascii="Arial" w:hAnsi="Arial" w:cs="Arial"/>
-          <w:sz w:val="24"/>
-          <w:szCs w:val="24"/>
-          <w:lang w:val="es-AR"/>
-        </w:rPr>
-      </w:pPr>
-      <w:r>
-        <w:rPr>
-          <w:rFonts w:ascii="Arial" w:hAnsi="Arial" w:cs="Arial"/>
-          <w:sz w:val="24"/>
-          <w:szCs w:val="24"/>
-          <w:lang w:val="es-AR"/>
-        </w:rPr>
-        <w:t>Visión</w:t>
-      </w:r>
-      <w:r>
-        <w:rPr>
-          <w:rFonts w:ascii="Arial" w:hAnsi="Arial" w:cs="Arial"/>
-          <w:sz w:val="24"/>
-          <w:szCs w:val="24"/>
-          <w:lang w:val="es-AR"/>
-        </w:rPr>
-        <w:t xml:space="preserve"> global: En el presente documento se </w:t>
-      </w:r>
-      <w:r>
-        <w:rPr>
-          <w:rFonts w:ascii="Arial" w:hAnsi="Arial" w:cs="Arial"/>
-          <w:sz w:val="24"/>
-          <w:szCs w:val="24"/>
-          <w:lang w:val="es-AR"/>
-        </w:rPr>
-        <w:t>encontrará</w:t>
-      </w:r>
-      <w:r>
-        <w:rPr>
-          <w:rFonts w:ascii="Arial" w:hAnsi="Arial" w:cs="Arial"/>
-          <w:sz w:val="24"/>
-          <w:szCs w:val="24"/>
-          <w:lang w:val="es-AR"/>
-        </w:rPr>
-        <w:t xml:space="preserve"> la información acerca de las características del producto de software, interfaces de usuario, interfaces del sistema, características de los </w:t>
-      </w:r>
-      <w:r>
-        <w:rPr>
-          <w:rFonts w:ascii="Arial" w:hAnsi="Arial" w:cs="Arial"/>
-          <w:sz w:val="24"/>
-          <w:szCs w:val="24"/>
-          <w:lang w:val="es-AR"/>
-        </w:rPr>
-        <w:t>usuarios</w:t>
-      </w:r>
-      <w:r>
-        <w:rPr>
-          <w:rFonts w:ascii="Arial" w:hAnsi="Arial" w:cs="Arial"/>
-          <w:sz w:val="24"/>
-          <w:szCs w:val="24"/>
-          <w:lang w:val="es-AR"/>
-        </w:rPr>
-        <w:t>, descripción de requerimientos funcionales, no funcionales y del sistema.</w:t>
-      </w:r>
-    </w:p>
-    <w:p>
-      <w:pPr>
-        <w:jc w:val="both"/>
-        <w:rPr>
-          <w:rFonts w:ascii="Arial" w:hAnsi="Arial" w:cs="Arial"/>
-          <w:sz w:val="24"/>
-          <w:szCs w:val="24"/>
-          <w:u w:val="single"/>
-          <w:lang w:val="es-AR"/>
-        </w:rPr>
-      </w:pPr>
-      <w:r>
-        <w:rPr>
-          <w:rFonts w:ascii="Arial" w:hAnsi="Arial" w:cs="Arial"/>
-          <w:sz w:val="24"/>
-          <w:szCs w:val="24"/>
-          <w:u w:val="single"/>
-          <w:lang w:val="es-AR"/>
-        </w:rPr>
-        <w:t>Descripción global</w:t>
-      </w:r>
-    </w:p>
-    <w:p>
-      <w:pPr>
-        <w:jc w:val="both"/>
-        <w:rPr>
-          <w:rFonts w:ascii="Arial" w:hAnsi="Arial" w:cs="Arial"/>
-          <w:sz w:val="24"/>
-          <w:szCs w:val="24"/>
-          <w:lang w:val="es-AR"/>
-        </w:rPr>
-      </w:pPr>
-      <w:r>
-        <w:rPr>
-          <w:rFonts w:ascii="Arial" w:hAnsi="Arial" w:cs="Arial"/>
-          <w:sz w:val="24"/>
-          <w:szCs w:val="24"/>
-          <w:lang w:val="es-AR"/>
-        </w:rPr>
-        <w:t>Funciones del producto: La aplicación permitirá realizar las siguientes funciones:</w:t>
+        <w:jc w:val="both"/>
+        <w:rPr>
+          <w:rFonts w:ascii="Arial" w:hAnsi="Arial" w:cs="Arial"/>
+          <w:sz w:val="24"/>
+          <w:szCs w:val="24"/>
+          <w:lang w:val="es-AR"/>
+        </w:rPr>
+      </w:pPr>
+      <w:r>
+        <w:rPr>
+          <w:rFonts w:ascii="Arial" w:hAnsi="Arial" w:cs="Arial"/>
+          <w:sz w:val="24"/>
+          <w:szCs w:val="24"/>
+          <w:lang w:val="es-AR"/>
+        </w:rPr>
+        <w:t xml:space="preserve">Glosario: </w:t>
       </w:r>
     </w:p>
     <w:p>
@@ -1298,27 +993,7 @@
           <w:szCs w:val="24"/>
           <w:lang w:val="es-AR"/>
         </w:rPr>
-        <w:t xml:space="preserve">Registrar datos: el usuario podrá almacenar los datos de su perfil según sea jugador o Admin. En ambos casos se solicitará nombre, apellido </w:t>
-      </w:r>
-      <w:proofErr w:type="spellStart"/>
-      <w:r>
-        <w:rPr>
-          <w:rFonts w:ascii="Arial" w:hAnsi="Arial" w:cs="Arial"/>
-          <w:sz w:val="24"/>
-          <w:szCs w:val="24"/>
-          <w:lang w:val="es-AR"/>
-        </w:rPr>
-        <w:t>dni</w:t>
-      </w:r>
-      <w:proofErr w:type="spellEnd"/>
-      <w:r>
-        <w:rPr>
-          <w:rFonts w:ascii="Arial" w:hAnsi="Arial" w:cs="Arial"/>
-          <w:sz w:val="24"/>
-          <w:szCs w:val="24"/>
-          <w:lang w:val="es-AR"/>
-        </w:rPr>
-        <w:t xml:space="preserve"> y contraseña. Para distinguir entre los tipos de usuario se solicitará marcar la opción deseada. Todo mediante un menú.</w:t>
+        <w:t>Admin: persona encargada del manejo de un sistema.</w:t>
       </w:r>
     </w:p>
     <w:p>
@@ -1343,27 +1018,71 @@
           <w:szCs w:val="24"/>
           <w:lang w:val="es-AR"/>
         </w:rPr>
-        <w:t xml:space="preserve">Acceder con una cuenta: una vez registrado, el usuario podrá siempre acceder a la aplicación mediante su </w:t>
-      </w:r>
-      <w:proofErr w:type="spellStart"/>
-      <w:r>
-        <w:rPr>
-          <w:rFonts w:ascii="Arial" w:hAnsi="Arial" w:cs="Arial"/>
-          <w:sz w:val="24"/>
-          <w:szCs w:val="24"/>
-          <w:lang w:val="es-AR"/>
-        </w:rPr>
-        <w:t>dni</w:t>
-      </w:r>
-      <w:proofErr w:type="spellEnd"/>
-      <w:r>
-        <w:rPr>
-          <w:rFonts w:ascii="Arial" w:hAnsi="Arial" w:cs="Arial"/>
-          <w:sz w:val="24"/>
-          <w:szCs w:val="24"/>
-          <w:lang w:val="es-AR"/>
-        </w:rPr>
-        <w:t xml:space="preserve"> y clave.</w:t>
+        <w:t>Aplicación:</w:t>
+      </w:r>
+      <w:r>
+        <w:rPr>
+          <w:rFonts w:ascii="Arial" w:hAnsi="Arial" w:cs="Arial"/>
+          <w:sz w:val="24"/>
+          <w:szCs w:val="24"/>
+          <w:lang w:val="es-AR"/>
+        </w:rPr>
+        <w:t xml:space="preserve"> </w:t>
+      </w:r>
+      <w:r>
+        <w:rPr>
+          <w:rFonts w:ascii="Arial" w:hAnsi="Arial" w:cs="Arial"/>
+          <w:color w:val="222222"/>
+          <w:sz w:val="24"/>
+          <w:szCs w:val="24"/>
+          <w:shd w:val="clear" w:color="auto" w:fill="FFFFFF"/>
+          <w:lang w:val="es-AR"/>
+        </w:rPr>
+        <w:t xml:space="preserve">es un programa que se descarga e instala en </w:t>
+      </w:r>
+      <w:r>
+        <w:rPr>
+          <w:rFonts w:ascii="Arial" w:hAnsi="Arial" w:cs="Arial"/>
+          <w:color w:val="222222"/>
+          <w:sz w:val="24"/>
+          <w:szCs w:val="24"/>
+          <w:shd w:val="clear" w:color="auto" w:fill="FFFFFF"/>
+          <w:lang w:val="es-AR"/>
+        </w:rPr>
+        <w:t>un</w:t>
+      </w:r>
+      <w:r>
+        <w:rPr>
+          <w:rFonts w:ascii="Arial" w:hAnsi="Arial" w:cs="Arial"/>
+          <w:color w:val="222222"/>
+          <w:sz w:val="24"/>
+          <w:szCs w:val="24"/>
+          <w:shd w:val="clear" w:color="auto" w:fill="FFFFFF"/>
+          <w:lang w:val="es-AR"/>
+        </w:rPr>
+        <w:t xml:space="preserve"> dispositivo</w:t>
+      </w:r>
+      <w:r>
+        <w:rPr>
+          <w:rFonts w:ascii="Arial" w:hAnsi="Arial" w:cs="Arial"/>
+          <w:color w:val="222222"/>
+          <w:sz w:val="24"/>
+          <w:szCs w:val="24"/>
+          <w:shd w:val="clear" w:color="auto" w:fill="FFFFFF"/>
+          <w:lang w:val="es-AR"/>
+        </w:rPr>
+        <w:t> de un usuario</w:t>
+      </w:r>
+      <w:r>
+        <w:rPr>
+          <w:rFonts w:ascii="Arial" w:hAnsi="Arial" w:cs="Arial"/>
+          <w:color w:val="222222"/>
+          <w:sz w:val="24"/>
+          <w:szCs w:val="24"/>
+          <w:shd w:val="clear" w:color="auto" w:fill="FFFFFF"/>
+          <w:lang w:val="es-AR"/>
+        </w:rPr>
+        <w:t>.</w:t>
       </w:r>
     </w:p>
     <w:p>
@@ -1388,7 +1107,95 @@
           <w:szCs w:val="24"/>
           <w:lang w:val="es-AR"/>
         </w:rPr>
-        <w:t>Jugar: luego de acceder, podrá jugar de manera individual o contra un adversario. -</w:t>
+        <w:t>Servidor:</w:t>
+      </w:r>
+      <w:r>
+        <w:rPr>
+          <w:rFonts w:ascii="Arial" w:hAnsi="Arial" w:cs="Arial"/>
+          <w:sz w:val="24"/>
+          <w:szCs w:val="24"/>
+          <w:lang w:val="es-AR"/>
+        </w:rPr>
+        <w:t xml:space="preserve"> </w:t>
+      </w:r>
+      <w:r>
+        <w:rPr>
+          <w:rFonts w:ascii="Arial" w:hAnsi="Arial" w:cs="Arial"/>
+          <w:sz w:val="24"/>
+          <w:szCs w:val="24"/>
+          <w:lang w:val="es-AR"/>
+        </w:rPr>
+        <w:t>u</w:t>
+      </w:r>
+      <w:r>
+        <w:rPr>
+          <w:rFonts w:ascii="Arial" w:hAnsi="Arial" w:cs="Arial"/>
+          <w:sz w:val="24"/>
+          <w:szCs w:val="24"/>
+          <w:shd w:val="clear" w:color="auto" w:fill="FFFFFF"/>
+          <w:lang w:val="es-AR"/>
+        </w:rPr>
+        <w:t>n servidor es un programa que utiliza el protocolo de transferencia de hiper texto</w:t>
+      </w:r>
+      <w:r>
+        <w:rPr>
+          <w:rFonts w:ascii="Arial" w:hAnsi="Arial" w:cs="Arial"/>
+          <w:sz w:val="24"/>
+          <w:szCs w:val="24"/>
+          <w:shd w:val="clear" w:color="auto" w:fill="FFFFFF"/>
+          <w:lang w:val="es-AR"/>
+        </w:rPr>
+        <w:t xml:space="preserve"> </w:t>
+      </w:r>
+      <w:r>
+        <w:rPr>
+          <w:rFonts w:ascii="Arial" w:hAnsi="Arial" w:cs="Arial"/>
+          <w:sz w:val="24"/>
+          <w:szCs w:val="24"/>
+          <w:shd w:val="clear" w:color="auto" w:fill="FFFFFF"/>
+          <w:lang w:val="es-AR"/>
+        </w:rPr>
+        <w:t>para servir los archivos que forman páginas Web a los usuarios, en respuesta a sus solicitude</w:t>
+      </w:r>
+      <w:r>
+        <w:rPr>
+          <w:rFonts w:ascii="Arial" w:hAnsi="Arial" w:cs="Arial"/>
+          <w:sz w:val="24"/>
+          <w:szCs w:val="24"/>
+          <w:shd w:val="clear" w:color="auto" w:fill="FFFFFF"/>
+          <w:lang w:val="es-AR"/>
+        </w:rPr>
+        <w:t>s</w:t>
+      </w:r>
+      <w:r>
+        <w:rPr>
+          <w:rFonts w:ascii="Arial" w:hAnsi="Arial" w:cs="Arial"/>
+          <w:sz w:val="24"/>
+          <w:szCs w:val="24"/>
+          <w:shd w:val="clear" w:color="auto" w:fill="FFFFFF"/>
+          <w:lang w:val="es-AR"/>
+        </w:rPr>
+        <w:t>.</w:t>
+      </w:r>
+    </w:p>
+    <w:p>
+      <w:pPr>
+        <w:jc w:val="both"/>
+        <w:rPr>
+          <w:rFonts w:ascii="Arial" w:hAnsi="Arial" w:cs="Arial"/>
+          <w:sz w:val="24"/>
+          <w:szCs w:val="24"/>
+          <w:lang w:val="es-AR"/>
+        </w:rPr>
+      </w:pPr>
+      <w:r>
+        <w:rPr>
+          <w:rFonts w:ascii="Arial" w:hAnsi="Arial" w:cs="Arial"/>
+          <w:sz w:val="24"/>
+          <w:szCs w:val="24"/>
+          <w:lang w:val="es-AR"/>
+        </w:rPr>
+        <w:t>Referencias: -</w:t>
       </w:r>
       <w:r>
         <w:rPr>
@@ -1398,27 +1205,223 @@
           <w:highlight w:val="yellow"/>
           <w:lang w:val="es-AR"/>
         </w:rPr>
-        <w:t>describir como se juega y los modos de juego-</w:t>
-      </w:r>
-    </w:p>
-    <w:p>
-      <w:pPr>
-        <w:jc w:val="both"/>
-        <w:rPr>
-          <w:rFonts w:ascii="Arial" w:hAnsi="Arial" w:cs="Arial"/>
-          <w:sz w:val="24"/>
-          <w:szCs w:val="24"/>
-          <w:lang w:val="es-AR"/>
-        </w:rPr>
-      </w:pPr>
-      <w:r>
-        <w:rPr>
-          <w:rFonts w:ascii="Arial" w:hAnsi="Arial" w:cs="Arial"/>
-          <w:sz w:val="24"/>
-          <w:szCs w:val="24"/>
-          <w:lang w:val="es-AR"/>
-        </w:rPr>
-        <w:t>Características de usuario: Habrá dos tipos de usuarios:</w:t>
+        <w:t xml:space="preserve">links de utilidad para que el cliente comprenda mejor el </w:t>
+      </w:r>
+      <w:proofErr w:type="spellStart"/>
+      <w:r>
+        <w:rPr>
+          <w:rFonts w:ascii="Arial" w:hAnsi="Arial" w:cs="Arial"/>
+          <w:sz w:val="24"/>
+          <w:szCs w:val="24"/>
+          <w:highlight w:val="yellow"/>
+          <w:lang w:val="es-AR"/>
+        </w:rPr>
+        <w:t>srs</w:t>
+      </w:r>
+      <w:proofErr w:type="spellEnd"/>
+      <w:r>
+        <w:rPr>
+          <w:rFonts w:ascii="Arial" w:hAnsi="Arial" w:cs="Arial"/>
+          <w:sz w:val="24"/>
+          <w:szCs w:val="24"/>
+          <w:lang w:val="es-AR"/>
+        </w:rPr>
+        <w:t>-</w:t>
+      </w:r>
+    </w:p>
+    <w:p>
+      <w:pPr>
+        <w:jc w:val="both"/>
+        <w:rPr>
+          <w:rFonts w:ascii="Arial" w:hAnsi="Arial" w:cs="Arial"/>
+          <w:sz w:val="24"/>
+          <w:szCs w:val="24"/>
+          <w:lang w:val="es-AR"/>
+        </w:rPr>
+      </w:pPr>
+      <w:r>
+        <w:rPr>
+          <w:rFonts w:ascii="Arial" w:hAnsi="Arial" w:cs="Arial"/>
+          <w:sz w:val="24"/>
+          <w:szCs w:val="24"/>
+          <w:lang w:val="es-AR"/>
+        </w:rPr>
+        <w:t xml:space="preserve">Personal involucrado: </w:t>
+      </w:r>
+      <w:r>
+        <w:rPr>
+          <w:rFonts w:ascii="Arial" w:hAnsi="Arial" w:cs="Arial"/>
+          <w:sz w:val="24"/>
+          <w:szCs w:val="24"/>
+          <w:lang w:val="es-AR"/>
+        </w:rPr>
+        <w:t xml:space="preserve">alumnos: </w:t>
+      </w:r>
+      <w:r>
+        <w:rPr>
+          <w:rFonts w:ascii="Arial" w:hAnsi="Arial" w:cs="Arial"/>
+          <w:sz w:val="24"/>
+          <w:szCs w:val="24"/>
+          <w:lang w:val="es-AR"/>
+        </w:rPr>
+        <w:t xml:space="preserve">Castillo Conrado, </w:t>
+      </w:r>
+      <w:proofErr w:type="spellStart"/>
+      <w:r>
+        <w:rPr>
+          <w:rFonts w:ascii="Arial" w:hAnsi="Arial" w:cs="Arial"/>
+          <w:sz w:val="24"/>
+          <w:szCs w:val="24"/>
+          <w:lang w:val="es-AR"/>
+        </w:rPr>
+        <w:t>Bongiovanni</w:t>
+      </w:r>
+      <w:proofErr w:type="spellEnd"/>
+      <w:r>
+        <w:rPr>
+          <w:rFonts w:ascii="Arial" w:hAnsi="Arial" w:cs="Arial"/>
+          <w:sz w:val="24"/>
+          <w:szCs w:val="24"/>
+          <w:lang w:val="es-AR"/>
+        </w:rPr>
+        <w:t xml:space="preserve"> </w:t>
+      </w:r>
+      <w:proofErr w:type="spellStart"/>
+      <w:r>
+        <w:rPr>
+          <w:rFonts w:ascii="Arial" w:hAnsi="Arial" w:cs="Arial"/>
+          <w:sz w:val="24"/>
+          <w:szCs w:val="24"/>
+          <w:lang w:val="es-AR"/>
+        </w:rPr>
+        <w:t>Elismer</w:t>
+      </w:r>
+      <w:proofErr w:type="spellEnd"/>
+      <w:r>
+        <w:rPr>
+          <w:rFonts w:ascii="Arial" w:hAnsi="Arial" w:cs="Arial"/>
+          <w:sz w:val="24"/>
+          <w:szCs w:val="24"/>
+          <w:lang w:val="es-AR"/>
+        </w:rPr>
+        <w:t>, Goldenberg Erika</w:t>
+      </w:r>
+      <w:r>
+        <w:rPr>
+          <w:rFonts w:ascii="Arial" w:hAnsi="Arial" w:cs="Arial"/>
+          <w:sz w:val="24"/>
+          <w:szCs w:val="24"/>
+          <w:lang w:val="es-AR"/>
+        </w:rPr>
+        <w:t>.</w:t>
+      </w:r>
+    </w:p>
+    <w:p>
+      <w:pPr>
+        <w:jc w:val="both"/>
+        <w:rPr>
+          <w:rFonts w:ascii="Arial" w:hAnsi="Arial" w:cs="Arial"/>
+          <w:sz w:val="24"/>
+          <w:szCs w:val="24"/>
+          <w:lang w:val="es-AR"/>
+        </w:rPr>
+      </w:pPr>
+      <w:r>
+        <w:rPr>
+          <w:rFonts w:ascii="Arial" w:hAnsi="Arial" w:cs="Arial"/>
+          <w:sz w:val="24"/>
+          <w:szCs w:val="24"/>
+          <w:lang w:val="es-AR"/>
+        </w:rPr>
+        <w:lastRenderedPageBreak/>
+        <w:t>Visión</w:t>
+      </w:r>
+      <w:r>
+        <w:rPr>
+          <w:rFonts w:ascii="Arial" w:hAnsi="Arial" w:cs="Arial"/>
+          <w:sz w:val="24"/>
+          <w:szCs w:val="24"/>
+          <w:lang w:val="es-AR"/>
+        </w:rPr>
+        <w:t xml:space="preserve"> global: En el presente documento se </w:t>
+      </w:r>
+      <w:r>
+        <w:rPr>
+          <w:rFonts w:ascii="Arial" w:hAnsi="Arial" w:cs="Arial"/>
+          <w:sz w:val="24"/>
+          <w:szCs w:val="24"/>
+          <w:lang w:val="es-AR"/>
+        </w:rPr>
+        <w:t>encontrará</w:t>
+      </w:r>
+      <w:r>
+        <w:rPr>
+          <w:rFonts w:ascii="Arial" w:hAnsi="Arial" w:cs="Arial"/>
+          <w:sz w:val="24"/>
+          <w:szCs w:val="24"/>
+          <w:lang w:val="es-AR"/>
+        </w:rPr>
+        <w:t xml:space="preserve"> la información acerca de las características del producto de software, interfaces de usuario, interfaces del sistema, características de los </w:t>
+      </w:r>
+      <w:r>
+        <w:rPr>
+          <w:rFonts w:ascii="Arial" w:hAnsi="Arial" w:cs="Arial"/>
+          <w:sz w:val="24"/>
+          <w:szCs w:val="24"/>
+          <w:lang w:val="es-AR"/>
+        </w:rPr>
+        <w:t>usuarios</w:t>
+      </w:r>
+      <w:r>
+        <w:rPr>
+          <w:rFonts w:ascii="Arial" w:hAnsi="Arial" w:cs="Arial"/>
+          <w:sz w:val="24"/>
+          <w:szCs w:val="24"/>
+          <w:lang w:val="es-AR"/>
+        </w:rPr>
+        <w:t>, descripción de requerimientos funcionales, no funcionales y del sistema.</w:t>
+      </w:r>
+    </w:p>
+    <w:p>
+      <w:pPr>
+        <w:jc w:val="both"/>
+        <w:rPr>
+          <w:rFonts w:ascii="Arial" w:hAnsi="Arial" w:cs="Arial"/>
+          <w:sz w:val="24"/>
+          <w:szCs w:val="24"/>
+          <w:u w:val="single"/>
+          <w:lang w:val="es-AR"/>
+        </w:rPr>
+      </w:pPr>
+      <w:r>
+        <w:rPr>
+          <w:rFonts w:ascii="Arial" w:hAnsi="Arial" w:cs="Arial"/>
+          <w:sz w:val="24"/>
+          <w:szCs w:val="24"/>
+          <w:u w:val="single"/>
+          <w:lang w:val="es-AR"/>
+        </w:rPr>
+        <w:t>Descripción global</w:t>
+      </w:r>
+    </w:p>
+    <w:p>
+      <w:pPr>
+        <w:jc w:val="both"/>
+        <w:rPr>
+          <w:rFonts w:ascii="Arial" w:hAnsi="Arial" w:cs="Arial"/>
+          <w:sz w:val="24"/>
+          <w:szCs w:val="24"/>
+          <w:lang w:val="es-AR"/>
+        </w:rPr>
+      </w:pPr>
+      <w:r>
+        <w:rPr>
+          <w:rFonts w:ascii="Arial" w:hAnsi="Arial" w:cs="Arial"/>
+          <w:sz w:val="24"/>
+          <w:szCs w:val="24"/>
+          <w:lang w:val="es-AR"/>
+        </w:rPr>
+        <w:t>Funciones del producto: La aplicación permitirá realizar las siguientes funciones:</w:t>
       </w:r>
     </w:p>
     <w:p>
@@ -1443,7 +1446,27 @@
           <w:szCs w:val="24"/>
           <w:lang w:val="es-AR"/>
         </w:rPr>
-        <w:t>Alumno: usuario registrado en la base de datos. Tiene la posibilidad de jugar los dos tipos de juego. Acceso a ranking. Acceso a estadísticas personales.</w:t>
+        <w:t xml:space="preserve">Registrar datos: el usuario podrá almacenar los datos de su perfil según sea jugador o Admin. En ambos casos se solicitará nombre, apellido </w:t>
+      </w:r>
+      <w:proofErr w:type="spellStart"/>
+      <w:r>
+        <w:rPr>
+          <w:rFonts w:ascii="Arial" w:hAnsi="Arial" w:cs="Arial"/>
+          <w:sz w:val="24"/>
+          <w:szCs w:val="24"/>
+          <w:lang w:val="es-AR"/>
+        </w:rPr>
+        <w:t>dni</w:t>
+      </w:r>
+      <w:proofErr w:type="spellEnd"/>
+      <w:r>
+        <w:rPr>
+          <w:rFonts w:ascii="Arial" w:hAnsi="Arial" w:cs="Arial"/>
+          <w:sz w:val="24"/>
+          <w:szCs w:val="24"/>
+          <w:lang w:val="es-AR"/>
+        </w:rPr>
+        <w:t xml:space="preserve"> y contraseña. Para distinguir entre los tipos de usuario se solicitará marcar la opción deseada. Todo mediante un menú.</w:t>
       </w:r>
     </w:p>
     <w:p>
@@ -1468,6 +1491,250 @@
           <w:szCs w:val="24"/>
           <w:lang w:val="es-AR"/>
         </w:rPr>
+        <w:t xml:space="preserve">Acceder con una cuenta: una vez registrado, el usuario podrá siempre acceder a la aplicación mediante su </w:t>
+      </w:r>
+      <w:proofErr w:type="spellStart"/>
+      <w:r>
+        <w:rPr>
+          <w:rFonts w:ascii="Arial" w:hAnsi="Arial" w:cs="Arial"/>
+          <w:sz w:val="24"/>
+          <w:szCs w:val="24"/>
+          <w:lang w:val="es-AR"/>
+        </w:rPr>
+        <w:t>dni</w:t>
+      </w:r>
+      <w:proofErr w:type="spellEnd"/>
+      <w:r>
+        <w:rPr>
+          <w:rFonts w:ascii="Arial" w:hAnsi="Arial" w:cs="Arial"/>
+          <w:sz w:val="24"/>
+          <w:szCs w:val="24"/>
+          <w:lang w:val="es-AR"/>
+        </w:rPr>
+        <w:t xml:space="preserve"> y clave.</w:t>
+      </w:r>
+    </w:p>
+    <w:p>
+      <w:pPr>
+        <w:pStyle w:val="Prrafodelista"/>
+        <w:numPr>
+          <w:ilvl w:val="0"/>
+          <w:numId w:val="1"/>
+        </w:numPr>
+        <w:jc w:val="both"/>
+        <w:rPr>
+          <w:rFonts w:ascii="Arial" w:hAnsi="Arial" w:cs="Arial"/>
+          <w:sz w:val="24"/>
+          <w:szCs w:val="24"/>
+          <w:lang w:val="es-AR"/>
+        </w:rPr>
+      </w:pPr>
+      <w:r>
+        <w:rPr>
+          <w:rFonts w:ascii="Arial" w:hAnsi="Arial" w:cs="Arial"/>
+          <w:sz w:val="24"/>
+          <w:szCs w:val="24"/>
+          <w:lang w:val="es-AR"/>
+        </w:rPr>
+        <w:t xml:space="preserve">Jugar: luego de acceder, podrá jugar de manera individual o contra un adversario. </w:t>
+      </w:r>
+      <w:r>
+        <w:rPr>
+          <w:rFonts w:ascii="Arial" w:hAnsi="Arial" w:cs="Arial"/>
+          <w:sz w:val="24"/>
+          <w:szCs w:val="24"/>
+          <w:lang w:val="es-AR"/>
+        </w:rPr>
+        <w:t xml:space="preserve">El sistema de juego consistirá en una serie de preguntas </w:t>
+      </w:r>
+      <w:proofErr w:type="spellStart"/>
+      <w:r>
+        <w:rPr>
+          <w:rFonts w:ascii="Arial" w:hAnsi="Arial" w:cs="Arial"/>
+          <w:sz w:val="24"/>
+          <w:szCs w:val="24"/>
+          <w:lang w:val="es-AR"/>
+        </w:rPr>
+        <w:t>multiple</w:t>
+      </w:r>
+      <w:proofErr w:type="spellEnd"/>
+      <w:r>
+        <w:rPr>
+          <w:rFonts w:ascii="Arial" w:hAnsi="Arial" w:cs="Arial"/>
+          <w:sz w:val="24"/>
+          <w:szCs w:val="24"/>
+          <w:lang w:val="es-AR"/>
+        </w:rPr>
+        <w:t xml:space="preserve"> </w:t>
+      </w:r>
+      <w:proofErr w:type="spellStart"/>
+      <w:r>
+        <w:rPr>
+          <w:rFonts w:ascii="Arial" w:hAnsi="Arial" w:cs="Arial"/>
+          <w:sz w:val="24"/>
+          <w:szCs w:val="24"/>
+          <w:lang w:val="es-AR"/>
+        </w:rPr>
+        <w:t>choice</w:t>
+      </w:r>
+      <w:proofErr w:type="spellEnd"/>
+      <w:r>
+        <w:rPr>
+          <w:rFonts w:ascii="Arial" w:hAnsi="Arial" w:cs="Arial"/>
+          <w:sz w:val="24"/>
+          <w:szCs w:val="24"/>
+          <w:lang w:val="es-AR"/>
+        </w:rPr>
+        <w:t xml:space="preserve"> con 4 opciones cada pregunta y una respuesta correcta. El programa contara con 6 áreas cuya dificultad de las preguntas corresponderá al año de la carrera </w:t>
+      </w:r>
+      <w:proofErr w:type="gramStart"/>
+      <w:r>
+        <w:rPr>
+          <w:rFonts w:ascii="Arial" w:hAnsi="Arial" w:cs="Arial"/>
+          <w:sz w:val="24"/>
+          <w:szCs w:val="24"/>
+          <w:lang w:val="es-AR"/>
+        </w:rPr>
+        <w:t>( área</w:t>
+      </w:r>
+      <w:proofErr w:type="gramEnd"/>
+      <w:r>
+        <w:rPr>
+          <w:rFonts w:ascii="Arial" w:hAnsi="Arial" w:cs="Arial"/>
+          <w:sz w:val="24"/>
+          <w:szCs w:val="24"/>
+          <w:lang w:val="es-AR"/>
+        </w:rPr>
+        <w:t xml:space="preserve"> 1, primer año y así). Dentro de cada área </w:t>
+      </w:r>
+      <w:proofErr w:type="gramStart"/>
+      <w:r>
+        <w:rPr>
+          <w:rFonts w:ascii="Arial" w:hAnsi="Arial" w:cs="Arial"/>
+          <w:sz w:val="24"/>
+          <w:szCs w:val="24"/>
+          <w:lang w:val="es-AR"/>
+        </w:rPr>
+        <w:t>habrán</w:t>
+      </w:r>
+      <w:proofErr w:type="gramEnd"/>
+      <w:r>
+        <w:rPr>
+          <w:rFonts w:ascii="Arial" w:hAnsi="Arial" w:cs="Arial"/>
+          <w:sz w:val="24"/>
+          <w:szCs w:val="24"/>
+          <w:lang w:val="es-AR"/>
+        </w:rPr>
+        <w:t xml:space="preserve"> 10 niveles con una cantidad de preguntas 2 por el nivel (nivel 1, 2 preguntas, nivel 2, 4 preguntas, nivel 3, 6 preguntas y así), haciendo un total de 110 preguntas por área y 660 preguntas entre las 6 áreas.</w:t>
+      </w:r>
+      <w:r>
+        <w:rPr>
+          <w:rFonts w:ascii="Arial" w:hAnsi="Arial" w:cs="Arial"/>
+          <w:sz w:val="24"/>
+          <w:szCs w:val="24"/>
+          <w:lang w:val="es-AR"/>
+        </w:rPr>
+        <w:t xml:space="preserve"> Los jugadores </w:t>
+      </w:r>
+      <w:proofErr w:type="spellStart"/>
+      <w:r>
+        <w:rPr>
+          <w:rFonts w:ascii="Arial" w:hAnsi="Arial" w:cs="Arial"/>
+          <w:sz w:val="24"/>
+          <w:szCs w:val="24"/>
+          <w:lang w:val="es-AR"/>
+        </w:rPr>
+        <w:t>iran</w:t>
+      </w:r>
+      <w:proofErr w:type="spellEnd"/>
+      <w:r>
+        <w:rPr>
+          <w:rFonts w:ascii="Arial" w:hAnsi="Arial" w:cs="Arial"/>
+          <w:sz w:val="24"/>
+          <w:szCs w:val="24"/>
+          <w:lang w:val="es-AR"/>
+        </w:rPr>
+        <w:t xml:space="preserve"> respondiendo preguntas y se les indicará si respondieron correctamente o no. En caso de una respuesta errónea no se les mostrará la respuesta correcta. Los jugadores podrán ver cuántas respuestas correctas tienen asta el momento. En el caso del juego individual, los usuarios tendrán la opción de jugar de nuevo. También existirá la posibilidad de dejar comentarios sobre la opinión de los usuarios con respecto a la aplicación, las preguntas, etc.</w:t>
+      </w:r>
+    </w:p>
+    <w:p>
+      <w:pPr>
+        <w:jc w:val="both"/>
+        <w:rPr>
+          <w:rFonts w:ascii="Arial" w:hAnsi="Arial" w:cs="Arial"/>
+          <w:sz w:val="24"/>
+          <w:szCs w:val="24"/>
+          <w:lang w:val="es-AR"/>
+        </w:rPr>
+      </w:pPr>
+    </w:p>
+    <w:p>
+      <w:pPr>
+        <w:jc w:val="both"/>
+        <w:rPr>
+          <w:rFonts w:ascii="Arial" w:hAnsi="Arial" w:cs="Arial"/>
+          <w:sz w:val="24"/>
+          <w:szCs w:val="24"/>
+          <w:lang w:val="es-AR"/>
+        </w:rPr>
+      </w:pPr>
+      <w:r>
+        <w:rPr>
+          <w:rFonts w:ascii="Arial" w:hAnsi="Arial" w:cs="Arial"/>
+          <w:sz w:val="24"/>
+          <w:szCs w:val="24"/>
+          <w:lang w:val="es-AR"/>
+        </w:rPr>
+        <w:t>Características de usuario: Habrá dos tipos de usuarios:</w:t>
+      </w:r>
+    </w:p>
+    <w:p>
+      <w:pPr>
+        <w:pStyle w:val="Prrafodelista"/>
+        <w:numPr>
+          <w:ilvl w:val="0"/>
+          <w:numId w:val="1"/>
+        </w:numPr>
+        <w:jc w:val="both"/>
+        <w:rPr>
+          <w:rFonts w:ascii="Arial" w:hAnsi="Arial" w:cs="Arial"/>
+          <w:sz w:val="24"/>
+          <w:szCs w:val="24"/>
+          <w:lang w:val="es-AR"/>
+        </w:rPr>
+      </w:pPr>
+      <w:r>
+        <w:rPr>
+          <w:rFonts w:ascii="Arial" w:hAnsi="Arial" w:cs="Arial"/>
+          <w:sz w:val="24"/>
+          <w:szCs w:val="24"/>
+          <w:lang w:val="es-AR"/>
+        </w:rPr>
+        <w:t>Alumno: usuario registrado en la base de datos. Tiene la posibilidad de jugar los dos tipos de juego. Acceso a ranking. Acceso a estadísticas personales.</w:t>
+      </w:r>
+    </w:p>
+    <w:p>
+      <w:pPr>
+        <w:pStyle w:val="Prrafodelista"/>
+        <w:numPr>
+          <w:ilvl w:val="0"/>
+          <w:numId w:val="1"/>
+        </w:numPr>
+        <w:jc w:val="both"/>
+        <w:rPr>
+          <w:rFonts w:ascii="Arial" w:hAnsi="Arial" w:cs="Arial"/>
+          <w:sz w:val="24"/>
+          <w:szCs w:val="24"/>
+          <w:lang w:val="es-AR"/>
+        </w:rPr>
+      </w:pPr>
+      <w:r>
+        <w:rPr>
+          <w:rFonts w:ascii="Arial" w:hAnsi="Arial" w:cs="Arial"/>
+          <w:sz w:val="24"/>
+          <w:szCs w:val="24"/>
+          <w:lang w:val="es-AR"/>
+        </w:rPr>
         <w:t>Maestro: usuario registrado en la base de datos con su rol ya predefinido. Acceso a estadísticas generales e individuales. Acceso a perfiles. Capacidad para modificar, agregar y eliminar preguntas. También podrá jugar si lo desea.</w:t>
       </w:r>
     </w:p>
@@ -1499,8 +1766,9 @@
           <w:szCs w:val="24"/>
           <w:lang w:val="es-AR"/>
         </w:rPr>
-        <w:t xml:space="preserve">Perfil de usuario: Cada usuario tendrá su perfil con sus datos personales y cierta información extra que pueda completar (cursa o no, año de cursada, foto, etc.). También en el perfil se encontrarán las estadísticas del juego individual de cada jugador. Esto es en caso de los jugadores. </w:t>
-      </w:r>
+        <w:t xml:space="preserve">Perfil de usuario: Cada usuario tendrá su perfil con sus datos personales y cierta información extra que pueda completar (cursa o no, año de cursada, foto, etc.). También en el perfil se encontrarán las estadísticas del juego individual de cada jugador. </w:t>
+      </w:r>
+      <w:proofErr w:type="gramStart"/>
       <w:r>
         <w:rPr>
           <w:rFonts w:ascii="Arial" w:hAnsi="Arial" w:cs="Arial"/>
@@ -1509,9 +1777,9 @@
           <w:highlight w:val="yellow"/>
           <w:lang w:val="es-AR"/>
         </w:rPr>
-        <w:t>-¿Los jugadores pueden ver el perfil de otros jugadores</w:t>
-      </w:r>
-      <w:proofErr w:type="gramStart"/>
+        <w:t>-¿</w:t>
+      </w:r>
+      <w:proofErr w:type="gramEnd"/>
       <w:r>
         <w:rPr>
           <w:rFonts w:ascii="Arial" w:hAnsi="Arial" w:cs="Arial"/>
@@ -1520,9 +1788,8 @@
           <w:highlight w:val="yellow"/>
           <w:lang w:val="es-AR"/>
         </w:rPr>
-        <w:t>?.</w:t>
-      </w:r>
-      <w:proofErr w:type="gramEnd"/>
+        <w:t xml:space="preserve">Los jugadores pueden ver el perfil de otros jugadores?. Incluir una </w:t>
+      </w:r>
       <w:r>
         <w:rPr>
           <w:rFonts w:ascii="Arial" w:hAnsi="Arial" w:cs="Arial"/>
@@ -1531,7 +1798,8 @@
           <w:highlight w:val="yellow"/>
           <w:lang w:val="es-AR"/>
         </w:rPr>
-        <w:t xml:space="preserve"> Incluir una sección en el perfil de los </w:t>
+        <w:lastRenderedPageBreak/>
+        <w:t xml:space="preserve">sección en el perfil de los </w:t>
       </w:r>
       <w:proofErr w:type="spellStart"/>
       <w:r>
@@ -1576,8 +1844,8 @@
 </file>
 
 <file path=word/numbering.xml><?xml version="1.0" encoding="utf-8"?>
-<w:numbering xmlns:wpc="http://schemas.microsoft.com/office/word/2010/wordprocessingCanvas" xmlns:mc="http://schemas.openxmlformats.org/markup-compatibility/2006" xmlns:o="urn:schemas-microsoft-com:office:office" xmlns:r="http://schemas.openxmlformats.org/officeDocument/2006/relationships" xmlns:m="http://schemas.openxmlformats.org/officeDocument/2006/math" xmlns:v="urn:schemas-microsoft-com:vml" xmlns:wp14="http://schemas.microsoft.com/office/word/2010/wordprocessingDrawing" xmlns:wp="http://schemas.openxmlformats.org/drawingml/2006/wordprocessingDrawing" xmlns:w10="urn:schemas-microsoft-com:office:word" xmlns:w="http://schemas.openxmlformats.org/wordprocessingml/2006/main" xmlns:w14="http://schemas.microsoft.com/office/word/2010/wordml" xmlns:w15="http://schemas.microsoft.com/office/word/2012/wordml" xmlns:wpg="http://schemas.microsoft.com/office/word/2010/wordprocessingGroup" xmlns:wpi="http://schemas.microsoft.com/office/word/2010/wordprocessingInk" xmlns:wne="http://schemas.microsoft.com/office/word/2006/wordml" xmlns:wps="http://schemas.microsoft.com/office/word/2010/wordprocessingShape" mc:Ignorable="w14 w15 wp14">
-  <w:abstractNum w:abstractNumId="0">
+<w:numbering xmlns:wpc="http://schemas.microsoft.com/office/word/2010/wordprocessingCanvas" xmlns:cx="http://schemas.microsoft.com/office/drawing/2014/chartex" xmlns:cx1="http://schemas.microsoft.com/office/drawing/2015/9/8/chartex" xmlns:cx2="http://schemas.microsoft.com/office/drawing/2015/10/21/chartex" xmlns:cx3="http://schemas.microsoft.com/office/drawing/2016/5/9/chartex" xmlns:cx4="http://schemas.microsoft.com/office/drawing/2016/5/10/chartex" xmlns:cx5="http://schemas.microsoft.com/office/drawing/2016/5/11/chartex" xmlns:cx6="http://schemas.microsoft.com/office/drawing/2016/5/12/chartex" xmlns:cx7="http://schemas.microsoft.com/office/drawing/2016/5/13/chartex" xmlns:cx8="http://schemas.microsoft.com/office/drawing/2016/5/14/chartex" xmlns:mc="http://schemas.openxmlformats.org/markup-compatibility/2006" xmlns:aink="http://schemas.microsoft.com/office/drawing/2016/ink" xmlns:am3d="http://schemas.microsoft.com/office/drawing/2017/model3d" xmlns:o="urn:schemas-microsoft-com:office:office" xmlns:r="http://schemas.openxmlformats.org/officeDocument/2006/relationships" xmlns:m="http://schemas.openxmlformats.org/officeDocument/2006/math" xmlns:v="urn:schemas-microsoft-com:vml" xmlns:wp14="http://schemas.microsoft.com/office/word/2010/wordprocessingDrawing" xmlns:wp="http://schemas.openxmlformats.org/drawingml/2006/wordprocessingDrawing" xmlns:w10="urn:schemas-microsoft-com:office:word" xmlns:w="http://schemas.openxmlformats.org/wordprocessingml/2006/main" xmlns:w14="http://schemas.microsoft.com/office/word/2010/wordml" xmlns:w15="http://schemas.microsoft.com/office/word/2012/wordml" xmlns:w16cid="http://schemas.microsoft.com/office/word/2016/wordml/cid" xmlns:w16se="http://schemas.microsoft.com/office/word/2015/wordml/symex" xmlns:wpg="http://schemas.microsoft.com/office/word/2010/wordprocessingGroup" xmlns:wpi="http://schemas.microsoft.com/office/word/2010/wordprocessingInk" xmlns:wne="http://schemas.microsoft.com/office/word/2006/wordml" xmlns:wps="http://schemas.microsoft.com/office/word/2010/wordprocessingShape" mc:Ignorable="w14 w15 w16se w16cid wp14">
+  <w:abstractNum w:abstractNumId="0" w15:restartNumberingAfterBreak="0">
     <w:nsid w:val="129B7049"/>
     <w:multiLevelType w:val="hybridMultilevel"/>
     <w:tmpl w:val="9B5A4B4C"/>
@@ -1696,7 +1964,7 @@
 </file>
 
 <file path=word/styles.xml><?xml version="1.0" encoding="utf-8"?>
-<w:styles xmlns:mc="http://schemas.openxmlformats.org/markup-compatibility/2006" xmlns:r="http://schemas.openxmlformats.org/officeDocument/2006/relationships" xmlns:w="http://schemas.openxmlformats.org/wordprocessingml/2006/main" xmlns:w14="http://schemas.microsoft.com/office/word/2010/wordml" xmlns:w15="http://schemas.microsoft.com/office/word/2012/wordml" mc:Ignorable="w14 w15">
+<w:styles xmlns:mc="http://schemas.openxmlformats.org/markup-compatibility/2006" xmlns:r="http://schemas.openxmlformats.org/officeDocument/2006/relationships" xmlns:w="http://schemas.openxmlformats.org/wordprocessingml/2006/main" xmlns:w14="http://schemas.microsoft.com/office/word/2010/wordml" xmlns:w15="http://schemas.microsoft.com/office/word/2012/wordml" xmlns:w16cid="http://schemas.microsoft.com/office/word/2016/wordml/cid" xmlns:w16se="http://schemas.microsoft.com/office/word/2015/wordml/symex" mc:Ignorable="w14 w15 w16se w16cid">
   <w:docDefaults>
     <w:rPrDefault>
       <w:rPr>
@@ -1712,7 +1980,7 @@
       </w:pPr>
     </w:pPrDefault>
   </w:docDefaults>
-  <w:latentStyles w:defLockedState="0" w:defUIPriority="99" w:defSemiHidden="0" w:defUnhideWhenUsed="0" w:defQFormat="0" w:count="371">
+  <w:latentStyles w:defLockedState="0" w:defUIPriority="99" w:defSemiHidden="0" w:defUnhideWhenUsed="0" w:defQFormat="0" w:count="376">
     <w:lsdException w:name="Normal" w:uiPriority="0" w:qFormat="1"/>
     <w:lsdException w:name="heading 1" w:uiPriority="9" w:qFormat="1"/>
     <w:lsdException w:name="heading 2" w:semiHidden="1" w:uiPriority="9" w:unhideWhenUsed="1" w:qFormat="1"/>
@@ -1818,7 +2086,6 @@
     <w:lsdException w:name="HTML Sample" w:semiHidden="1" w:unhideWhenUsed="1"/>
     <w:lsdException w:name="HTML Typewriter" w:semiHidden="1" w:unhideWhenUsed="1"/>
     <w:lsdException w:name="HTML Variable" w:semiHidden="1" w:unhideWhenUsed="1"/>
-    <w:lsdException w:name="Normal Table" w:semiHidden="1" w:unhideWhenUsed="1"/>
     <w:lsdException w:name="annotation subject" w:semiHidden="1" w:unhideWhenUsed="1"/>
     <w:lsdException w:name="No List" w:semiHidden="1" w:unhideWhenUsed="1"/>
     <w:lsdException w:name="Outline List 1" w:semiHidden="1" w:unhideWhenUsed="1"/>
@@ -1861,11 +2128,8 @@
     <w:lsdException w:name="Table Contemporary" w:semiHidden="1" w:unhideWhenUsed="1"/>
     <w:lsdException w:name="Table Elegant" w:semiHidden="1" w:unhideWhenUsed="1"/>
     <w:lsdException w:name="Table Professional" w:semiHidden="1" w:unhideWhenUsed="1"/>
-    <w:lsdException w:name="Table Subtle 1" w:semiHidden="1" w:unhideWhenUsed="1"/>
     <w:lsdException w:name="Table Subtle 2" w:semiHidden="1" w:unhideWhenUsed="1"/>
     <w:lsdException w:name="Table Web 1" w:semiHidden="1" w:unhideWhenUsed="1"/>
-    <w:lsdException w:name="Table Web 2" w:semiHidden="1" w:unhideWhenUsed="1"/>
-    <w:lsdException w:name="Table Web 3" w:semiHidden="1" w:unhideWhenUsed="1"/>
     <w:lsdException w:name="Balloon Text" w:semiHidden="1" w:unhideWhenUsed="1"/>
     <w:lsdException w:name="Table Grid" w:uiPriority="39"/>
     <w:lsdException w:name="Table Theme" w:semiHidden="1" w:unhideWhenUsed="1"/>
@@ -2084,6 +2348,11 @@
     <w:lsdException w:name="List Table 5 Dark Accent 6" w:uiPriority="50"/>
     <w:lsdException w:name="List Table 6 Colorful Accent 6" w:uiPriority="51"/>
     <w:lsdException w:name="List Table 7 Colorful Accent 6" w:uiPriority="52"/>
+    <w:lsdException w:name="Mention" w:semiHidden="1" w:unhideWhenUsed="1"/>
+    <w:lsdException w:name="Smart Hyperlink" w:semiHidden="1" w:unhideWhenUsed="1"/>
+    <w:lsdException w:name="Hashtag" w:semiHidden="1" w:unhideWhenUsed="1"/>
+    <w:lsdException w:name="Unresolved Mention" w:semiHidden="1" w:unhideWhenUsed="1"/>
+    <w:lsdException w:name="Smart Link" w:semiHidden="1" w:unhideWhenUsed="1"/>
   </w:latentStyles>
   <w:style w:type="paragraph" w:default="1" w:styleId="Normal">
     <w:name w:val="Normal"/>

</xml_diff>